<commit_message>
Updated final report using Danish's suggestions.
</commit_message>
<xml_diff>
--- a/Assignment_1_Technical_Report/Assignment 3 Report (FINAL).docx
+++ b/Assignment_1_Technical_Report/Assignment 3 Report (FINAL).docx
@@ -7,6 +7,8 @@
         <w:spacing w:line="288" w:lineRule="auto"/>
         <w:jc w:val="both"/>
       </w:pPr>
+      <w:bookmarkStart w:id="0" w:name="_GoBack"/>
+      <w:bookmarkEnd w:id="0"/>
       <w:r>
         <w:t xml:space="preserve">  </w:t>
       </w:r>
@@ -48,8 +50,8 @@
           <w:sz w:val="40"/>
         </w:rPr>
       </w:pPr>
-      <w:bookmarkStart w:id="0" w:name="h.sl2bn1at7j0" w:colFirst="0" w:colLast="0"/>
-      <w:bookmarkEnd w:id="0"/>
+      <w:bookmarkStart w:id="1" w:name="h.sl2bn1at7j0" w:colFirst="0" w:colLast="0"/>
+      <w:bookmarkEnd w:id="1"/>
       <w:r>
         <w:rPr>
           <w:b/>
@@ -278,14 +280,14 @@
         <w:contextualSpacing w:val="0"/>
         <w:jc w:val="both"/>
       </w:pPr>
-      <w:bookmarkStart w:id="1" w:name="h.jo5jtx5ewi3k" w:colFirst="0" w:colLast="0"/>
-      <w:bookmarkStart w:id="2" w:name="_Toc447907821"/>
-      <w:bookmarkEnd w:id="1"/>
+      <w:bookmarkStart w:id="2" w:name="h.jo5jtx5ewi3k" w:colFirst="0" w:colLast="0"/>
+      <w:bookmarkStart w:id="3" w:name="_Toc447914327"/>
+      <w:bookmarkEnd w:id="2"/>
       <w:r>
         <w:lastRenderedPageBreak/>
         <w:t>Table of Contents</w:t>
       </w:r>
-      <w:bookmarkEnd w:id="2"/>
+      <w:bookmarkEnd w:id="3"/>
     </w:p>
     <w:p>
       <w:pPr>
@@ -350,7 +352,7 @@
           <w:rFonts w:ascii="Times New Roman" w:hAnsi="Times New Roman"/>
           <w:noProof/>
         </w:rPr>
-        <w:instrText xml:space="preserve"> PAGEREF _Toc447907821 \h </w:instrText>
+        <w:instrText xml:space="preserve"> PAGEREF _Toc447914327 \h </w:instrText>
       </w:r>
       <w:r>
         <w:rPr>
@@ -425,7 +427,7 @@
           <w:rFonts w:ascii="Times New Roman" w:hAnsi="Times New Roman"/>
           <w:noProof/>
         </w:rPr>
-        <w:instrText xml:space="preserve"> PAGEREF _Toc447907822 \h </w:instrText>
+        <w:instrText xml:space="preserve"> PAGEREF _Toc447914328 \h </w:instrText>
       </w:r>
       <w:r>
         <w:rPr>
@@ -500,7 +502,7 @@
           <w:rFonts w:ascii="Times New Roman" w:hAnsi="Times New Roman"/>
           <w:noProof/>
         </w:rPr>
-        <w:instrText xml:space="preserve"> PAGEREF _Toc447907823 \h </w:instrText>
+        <w:instrText xml:space="preserve"> PAGEREF _Toc447914329 \h </w:instrText>
       </w:r>
       <w:r>
         <w:rPr>
@@ -575,7 +577,7 @@
           <w:rFonts w:ascii="Times New Roman" w:hAnsi="Times New Roman"/>
           <w:noProof/>
         </w:rPr>
-        <w:instrText xml:space="preserve"> PAGEREF _Toc447907824 \h </w:instrText>
+        <w:instrText xml:space="preserve"> PAGEREF _Toc447914330 \h </w:instrText>
       </w:r>
       <w:r>
         <w:rPr>
@@ -608,74 +610,34 @@
     <w:p>
       <w:pPr>
         <w:pStyle w:val="TOC2"/>
-        <w:tabs>
-          <w:tab w:val="right" w:pos="9350"/>
-        </w:tabs>
-        <w:spacing w:before="0" w:line="276" w:lineRule="auto"/>
-        <w:rPr>
-          <w:rFonts w:ascii="Times New Roman" w:eastAsiaTheme="minorEastAsia" w:hAnsi="Times New Roman"/>
+        <w:rPr>
+          <w:rFonts w:eastAsiaTheme="minorEastAsia"/>
           <w:b w:val="0"/>
           <w:bCs w:val="0"/>
-          <w:noProof/>
           <w:color w:val="auto"/>
           <w:sz w:val="22"/>
           <w:szCs w:val="22"/>
-          <w:lang w:val="en-CA" w:eastAsia="ja-JP"/>
-        </w:rPr>
-      </w:pPr>
-      <w:r>
-        <w:rPr>
-          <w:rFonts w:ascii="Times New Roman" w:hAnsi="Times New Roman"/>
-          <w:noProof/>
-        </w:rPr>
+        </w:rPr>
+      </w:pPr>
+      <w:r>
         <w:t>3.1  MIS</w:t>
       </w:r>
       <w:r>
-        <w:rPr>
-          <w:rFonts w:ascii="Times New Roman" w:hAnsi="Times New Roman"/>
-          <w:noProof/>
-        </w:rPr>
         <w:tab/>
       </w:r>
       <w:r>
-        <w:rPr>
-          <w:rFonts w:ascii="Times New Roman" w:hAnsi="Times New Roman"/>
-          <w:noProof/>
-        </w:rPr>
         <w:fldChar w:fldCharType="begin"/>
       </w:r>
       <w:r>
-        <w:rPr>
-          <w:rFonts w:ascii="Times New Roman" w:hAnsi="Times New Roman"/>
-          <w:noProof/>
-        </w:rPr>
-        <w:instrText xml:space="preserve"> PAGEREF _Toc447907825 \h </w:instrText>
-      </w:r>
-      <w:r>
-        <w:rPr>
-          <w:rFonts w:ascii="Times New Roman" w:hAnsi="Times New Roman"/>
-          <w:noProof/>
-        </w:rPr>
-      </w:r>
-      <w:r>
-        <w:rPr>
-          <w:rFonts w:ascii="Times New Roman" w:hAnsi="Times New Roman"/>
-          <w:noProof/>
-        </w:rPr>
+        <w:instrText xml:space="preserve"> PAGEREF _Toc447914331 \h </w:instrText>
+      </w:r>
+      <w:r>
         <w:fldChar w:fldCharType="separate"/>
       </w:r>
       <w:r>
-        <w:rPr>
-          <w:rFonts w:ascii="Times New Roman" w:hAnsi="Times New Roman"/>
-          <w:noProof/>
-        </w:rPr>
         <w:t>6</w:t>
       </w:r>
       <w:r>
-        <w:rPr>
-          <w:rFonts w:ascii="Times New Roman" w:hAnsi="Times New Roman"/>
-          <w:noProof/>
-        </w:rPr>
         <w:fldChar w:fldCharType="end"/>
       </w:r>
     </w:p>
@@ -721,7 +683,7 @@
           <w:rFonts w:ascii="Times New Roman" w:hAnsi="Times New Roman"/>
           <w:noProof/>
         </w:rPr>
-        <w:instrText xml:space="preserve"> PAGEREF _Toc447907826 \h </w:instrText>
+        <w:instrText xml:space="preserve"> PAGEREF _Toc447914332 \h </w:instrText>
       </w:r>
       <w:r>
         <w:rPr>
@@ -793,7 +755,7 @@
           <w:rFonts w:ascii="Times New Roman" w:hAnsi="Times New Roman"/>
           <w:noProof/>
         </w:rPr>
-        <w:instrText xml:space="preserve"> PAGEREF _Toc447907827 \h </w:instrText>
+        <w:instrText xml:space="preserve"> PAGEREF _Toc447914333 \h </w:instrText>
       </w:r>
       <w:r>
         <w:rPr>
@@ -865,7 +827,7 @@
           <w:rFonts w:ascii="Times New Roman" w:hAnsi="Times New Roman"/>
           <w:noProof/>
         </w:rPr>
-        <w:instrText xml:space="preserve"> PAGEREF _Toc447907828 \h </w:instrText>
+        <w:instrText xml:space="preserve"> PAGEREF _Toc447914334 \h </w:instrText>
       </w:r>
       <w:r>
         <w:rPr>
@@ -937,7 +899,7 @@
           <w:rFonts w:ascii="Times New Roman" w:hAnsi="Times New Roman"/>
           <w:noProof/>
         </w:rPr>
-        <w:instrText xml:space="preserve"> PAGEREF _Toc447907829 \h </w:instrText>
+        <w:instrText xml:space="preserve"> PAGEREF _Toc447914335 \h </w:instrText>
       </w:r>
       <w:r>
         <w:rPr>
@@ -1009,7 +971,7 @@
           <w:rFonts w:ascii="Times New Roman" w:hAnsi="Times New Roman"/>
           <w:noProof/>
         </w:rPr>
-        <w:instrText xml:space="preserve"> PAGEREF _Toc447907830 \h </w:instrText>
+        <w:instrText xml:space="preserve"> PAGEREF _Toc447914336 \h </w:instrText>
       </w:r>
       <w:r>
         <w:rPr>
@@ -1081,7 +1043,7 @@
           <w:rFonts w:ascii="Times New Roman" w:hAnsi="Times New Roman"/>
           <w:noProof/>
         </w:rPr>
-        <w:instrText xml:space="preserve"> PAGEREF _Toc447907831 \h </w:instrText>
+        <w:instrText xml:space="preserve"> PAGEREF _Toc447914337 \h </w:instrText>
       </w:r>
       <w:r>
         <w:rPr>
@@ -1153,7 +1115,7 @@
           <w:rFonts w:ascii="Times New Roman" w:hAnsi="Times New Roman"/>
           <w:noProof/>
         </w:rPr>
-        <w:instrText xml:space="preserve"> PAGEREF _Toc447907832 \h </w:instrText>
+        <w:instrText xml:space="preserve"> PAGEREF _Toc447914338 \h </w:instrText>
       </w:r>
       <w:r>
         <w:rPr>
@@ -1225,7 +1187,7 @@
           <w:rFonts w:ascii="Times New Roman" w:hAnsi="Times New Roman"/>
           <w:noProof/>
         </w:rPr>
-        <w:instrText xml:space="preserve"> PAGEREF _Toc447907833 \h </w:instrText>
+        <w:instrText xml:space="preserve"> PAGEREF _Toc447914339 \h </w:instrText>
       </w:r>
       <w:r>
         <w:rPr>
@@ -1298,7 +1260,7 @@
           <w:rFonts w:ascii="Times New Roman" w:hAnsi="Times New Roman"/>
           <w:noProof/>
         </w:rPr>
-        <w:instrText xml:space="preserve"> PAGEREF _Toc447907834 \h </w:instrText>
+        <w:instrText xml:space="preserve"> PAGEREF _Toc447914340 \h </w:instrText>
       </w:r>
       <w:r>
         <w:rPr>
@@ -1370,7 +1332,7 @@
           <w:rFonts w:ascii="Times New Roman" w:hAnsi="Times New Roman"/>
           <w:noProof/>
         </w:rPr>
-        <w:instrText xml:space="preserve"> PAGEREF _Toc447907835 \h </w:instrText>
+        <w:instrText xml:space="preserve"> PAGEREF _Toc447914341 \h </w:instrText>
       </w:r>
       <w:r>
         <w:rPr>
@@ -1442,7 +1404,7 @@
           <w:rFonts w:ascii="Times New Roman" w:hAnsi="Times New Roman"/>
           <w:noProof/>
         </w:rPr>
-        <w:instrText xml:space="preserve"> PAGEREF _Toc447907836 \h </w:instrText>
+        <w:instrText xml:space="preserve"> PAGEREF _Toc447914342 \h </w:instrText>
       </w:r>
       <w:r>
         <w:rPr>
@@ -1514,7 +1476,7 @@
           <w:rFonts w:ascii="Times New Roman" w:hAnsi="Times New Roman"/>
           <w:noProof/>
         </w:rPr>
-        <w:instrText xml:space="preserve"> PAGEREF _Toc447907837 \h </w:instrText>
+        <w:instrText xml:space="preserve"> PAGEREF _Toc447914343 \h </w:instrText>
       </w:r>
       <w:r>
         <w:rPr>
@@ -1586,7 +1548,7 @@
           <w:rFonts w:ascii="Times New Roman" w:hAnsi="Times New Roman"/>
           <w:noProof/>
         </w:rPr>
-        <w:instrText xml:space="preserve"> PAGEREF _Toc447907838 \h </w:instrText>
+        <w:instrText xml:space="preserve"> PAGEREF _Toc447914344 \h </w:instrText>
       </w:r>
       <w:r>
         <w:rPr>
@@ -1619,75 +1581,34 @@
     <w:p>
       <w:pPr>
         <w:pStyle w:val="TOC2"/>
-        <w:tabs>
-          <w:tab w:val="right" w:pos="9350"/>
-        </w:tabs>
-        <w:spacing w:before="0" w:line="276" w:lineRule="auto"/>
-        <w:outlineLvl w:val="2"/>
-        <w:rPr>
-          <w:rFonts w:ascii="Times New Roman" w:eastAsiaTheme="minorEastAsia" w:hAnsi="Times New Roman"/>
+        <w:rPr>
+          <w:rFonts w:eastAsiaTheme="minorEastAsia"/>
           <w:b w:val="0"/>
           <w:bCs w:val="0"/>
-          <w:noProof/>
           <w:color w:val="auto"/>
           <w:sz w:val="22"/>
           <w:szCs w:val="22"/>
-          <w:lang w:val="en-CA" w:eastAsia="ja-JP"/>
-        </w:rPr>
-      </w:pPr>
-      <w:r>
-        <w:rPr>
-          <w:rFonts w:ascii="Times New Roman" w:hAnsi="Times New Roman"/>
-          <w:noProof/>
-        </w:rPr>
+        </w:rPr>
+      </w:pPr>
+      <w:r>
         <w:t>3.2  MID</w:t>
       </w:r>
       <w:r>
-        <w:rPr>
-          <w:rFonts w:ascii="Times New Roman" w:hAnsi="Times New Roman"/>
-          <w:noProof/>
-        </w:rPr>
         <w:tab/>
       </w:r>
       <w:r>
-        <w:rPr>
-          <w:rFonts w:ascii="Times New Roman" w:hAnsi="Times New Roman"/>
-          <w:noProof/>
-        </w:rPr>
         <w:fldChar w:fldCharType="begin"/>
       </w:r>
       <w:r>
-        <w:rPr>
-          <w:rFonts w:ascii="Times New Roman" w:hAnsi="Times New Roman"/>
-          <w:noProof/>
-        </w:rPr>
-        <w:instrText xml:space="preserve"> PAGEREF _Toc447907839 \h </w:instrText>
-      </w:r>
-      <w:r>
-        <w:rPr>
-          <w:rFonts w:ascii="Times New Roman" w:hAnsi="Times New Roman"/>
-          <w:noProof/>
-        </w:rPr>
-      </w:r>
-      <w:r>
-        <w:rPr>
-          <w:rFonts w:ascii="Times New Roman" w:hAnsi="Times New Roman"/>
-          <w:noProof/>
-        </w:rPr>
+        <w:instrText xml:space="preserve"> PAGEREF _Toc447914345 \h </w:instrText>
+      </w:r>
+      <w:r>
         <w:fldChar w:fldCharType="separate"/>
       </w:r>
       <w:r>
-        <w:rPr>
-          <w:rFonts w:ascii="Times New Roman" w:hAnsi="Times New Roman"/>
-          <w:noProof/>
-        </w:rPr>
         <w:t>13</w:t>
       </w:r>
       <w:r>
-        <w:rPr>
-          <w:rFonts w:ascii="Times New Roman" w:hAnsi="Times New Roman"/>
-          <w:noProof/>
-        </w:rPr>
         <w:fldChar w:fldCharType="end"/>
       </w:r>
     </w:p>
@@ -1733,7 +1654,7 @@
           <w:rFonts w:ascii="Times New Roman" w:hAnsi="Times New Roman"/>
           <w:noProof/>
         </w:rPr>
-        <w:instrText xml:space="preserve"> PAGEREF _Toc447907840 \h </w:instrText>
+        <w:instrText xml:space="preserve"> PAGEREF _Toc447914346 \h </w:instrText>
       </w:r>
       <w:r>
         <w:rPr>
@@ -1805,7 +1726,7 @@
           <w:rFonts w:ascii="Times New Roman" w:hAnsi="Times New Roman"/>
           <w:noProof/>
         </w:rPr>
-        <w:instrText xml:space="preserve"> PAGEREF _Toc447907841 \h </w:instrText>
+        <w:instrText xml:space="preserve"> PAGEREF _Toc447914347 \h </w:instrText>
       </w:r>
       <w:r>
         <w:rPr>
@@ -1877,7 +1798,7 @@
           <w:rFonts w:ascii="Times New Roman" w:hAnsi="Times New Roman"/>
           <w:noProof/>
         </w:rPr>
-        <w:instrText xml:space="preserve"> PAGEREF _Toc447907842 \h </w:instrText>
+        <w:instrText xml:space="preserve"> PAGEREF _Toc447914348 \h </w:instrText>
       </w:r>
       <w:r>
         <w:rPr>
@@ -1949,7 +1870,7 @@
           <w:rFonts w:ascii="Times New Roman" w:hAnsi="Times New Roman"/>
           <w:noProof/>
         </w:rPr>
-        <w:instrText xml:space="preserve"> PAGEREF _Toc447907843 \h </w:instrText>
+        <w:instrText xml:space="preserve"> PAGEREF _Toc447914349 \h </w:instrText>
       </w:r>
       <w:r>
         <w:rPr>
@@ -2021,7 +1942,7 @@
           <w:rFonts w:ascii="Times New Roman" w:hAnsi="Times New Roman"/>
           <w:noProof/>
         </w:rPr>
-        <w:instrText xml:space="preserve"> PAGEREF _Toc447907844 \h </w:instrText>
+        <w:instrText xml:space="preserve"> PAGEREF _Toc447914350 \h </w:instrText>
       </w:r>
       <w:r>
         <w:rPr>
@@ -2093,7 +2014,7 @@
           <w:rFonts w:ascii="Times New Roman" w:hAnsi="Times New Roman"/>
           <w:noProof/>
         </w:rPr>
-        <w:instrText xml:space="preserve"> PAGEREF _Toc447907845 \h </w:instrText>
+        <w:instrText xml:space="preserve"> PAGEREF _Toc447914351 \h </w:instrText>
       </w:r>
       <w:r>
         <w:rPr>
@@ -2165,7 +2086,7 @@
           <w:rFonts w:ascii="Times New Roman" w:hAnsi="Times New Roman"/>
           <w:noProof/>
         </w:rPr>
-        <w:instrText xml:space="preserve"> PAGEREF _Toc447907846 \h </w:instrText>
+        <w:instrText xml:space="preserve"> PAGEREF _Toc447914352 \h </w:instrText>
       </w:r>
       <w:r>
         <w:rPr>
@@ -2237,7 +2158,7 @@
           <w:rFonts w:ascii="Times New Roman" w:hAnsi="Times New Roman"/>
           <w:noProof/>
         </w:rPr>
-        <w:instrText xml:space="preserve"> PAGEREF _Toc447907847 \h </w:instrText>
+        <w:instrText xml:space="preserve"> PAGEREF _Toc447914353 \h </w:instrText>
       </w:r>
       <w:r>
         <w:rPr>
@@ -2309,7 +2230,7 @@
           <w:rFonts w:ascii="Times New Roman" w:hAnsi="Times New Roman"/>
           <w:noProof/>
         </w:rPr>
-        <w:instrText xml:space="preserve"> PAGEREF _Toc447907848 \h </w:instrText>
+        <w:instrText xml:space="preserve"> PAGEREF _Toc447914354 \h </w:instrText>
       </w:r>
       <w:r>
         <w:rPr>
@@ -2381,7 +2302,7 @@
           <w:rFonts w:ascii="Times New Roman" w:hAnsi="Times New Roman"/>
           <w:noProof/>
         </w:rPr>
-        <w:instrText xml:space="preserve"> PAGEREF _Toc447907849 \h </w:instrText>
+        <w:instrText xml:space="preserve"> PAGEREF _Toc447914355 \h </w:instrText>
       </w:r>
       <w:r>
         <w:rPr>
@@ -2453,7 +2374,7 @@
           <w:rFonts w:ascii="Times New Roman" w:hAnsi="Times New Roman"/>
           <w:noProof/>
         </w:rPr>
-        <w:instrText xml:space="preserve"> PAGEREF _Toc447907850 \h </w:instrText>
+        <w:instrText xml:space="preserve"> PAGEREF _Toc447914356 \h </w:instrText>
       </w:r>
       <w:r>
         <w:rPr>
@@ -2525,7 +2446,7 @@
           <w:rFonts w:ascii="Times New Roman" w:hAnsi="Times New Roman"/>
           <w:noProof/>
         </w:rPr>
-        <w:instrText xml:space="preserve"> PAGEREF _Toc447907851 \h </w:instrText>
+        <w:instrText xml:space="preserve"> PAGEREF _Toc447914357 \h </w:instrText>
       </w:r>
       <w:r>
         <w:rPr>
@@ -2597,7 +2518,7 @@
           <w:rFonts w:ascii="Times New Roman" w:hAnsi="Times New Roman"/>
           <w:noProof/>
         </w:rPr>
-        <w:instrText xml:space="preserve"> PAGEREF _Toc447907852 \h </w:instrText>
+        <w:instrText xml:space="preserve"> PAGEREF _Toc447914358 \h </w:instrText>
       </w:r>
       <w:r>
         <w:rPr>
@@ -2669,7 +2590,7 @@
           <w:rFonts w:ascii="Times New Roman" w:hAnsi="Times New Roman"/>
           <w:noProof/>
         </w:rPr>
-        <w:instrText xml:space="preserve"> PAGEREF _Toc447907853 \h </w:instrText>
+        <w:instrText xml:space="preserve"> PAGEREF _Toc447914359 \h </w:instrText>
       </w:r>
       <w:r>
         <w:rPr>
@@ -2744,7 +2665,7 @@
           <w:rFonts w:ascii="Times New Roman" w:hAnsi="Times New Roman"/>
           <w:noProof/>
         </w:rPr>
-        <w:instrText xml:space="preserve"> PAGEREF _Toc447907854 \h </w:instrText>
+        <w:instrText xml:space="preserve"> PAGEREF _Toc447914360 \h </w:instrText>
       </w:r>
       <w:r>
         <w:rPr>
@@ -2819,7 +2740,7 @@
           <w:rFonts w:ascii="Times New Roman" w:hAnsi="Times New Roman"/>
           <w:noProof/>
         </w:rPr>
-        <w:instrText xml:space="preserve"> PAGEREF _Toc447907855 \h </w:instrText>
+        <w:instrText xml:space="preserve"> PAGEREF _Toc447914361 \h </w:instrText>
       </w:r>
       <w:r>
         <w:rPr>
@@ -2894,7 +2815,7 @@
           <w:rFonts w:ascii="Times New Roman" w:hAnsi="Times New Roman"/>
           <w:noProof/>
         </w:rPr>
-        <w:instrText xml:space="preserve"> PAGEREF _Toc447907856 \h </w:instrText>
+        <w:instrText xml:space="preserve"> PAGEREF _Toc447914362 \h </w:instrText>
       </w:r>
       <w:r>
         <w:rPr>
@@ -2927,222 +2848,102 @@
     <w:p>
       <w:pPr>
         <w:pStyle w:val="TOC2"/>
-        <w:tabs>
-          <w:tab w:val="right" w:pos="9350"/>
-        </w:tabs>
-        <w:spacing w:before="0" w:line="276" w:lineRule="auto"/>
-        <w:rPr>
-          <w:rFonts w:ascii="Times New Roman" w:eastAsiaTheme="minorEastAsia" w:hAnsi="Times New Roman"/>
+        <w:rPr>
+          <w:rFonts w:eastAsiaTheme="minorEastAsia"/>
           <w:b w:val="0"/>
           <w:bCs w:val="0"/>
-          <w:noProof/>
           <w:color w:val="auto"/>
           <w:sz w:val="22"/>
           <w:szCs w:val="22"/>
-          <w:lang w:val="en-CA" w:eastAsia="ja-JP"/>
-        </w:rPr>
-      </w:pPr>
-      <w:r>
-        <w:rPr>
-          <w:rFonts w:ascii="Times New Roman" w:hAnsi="Times New Roman"/>
-          <w:noProof/>
-        </w:rPr>
+        </w:rPr>
+      </w:pPr>
+      <w:r>
         <w:t>6.1 Overview</w:t>
       </w:r>
       <w:r>
-        <w:rPr>
-          <w:rFonts w:ascii="Times New Roman" w:hAnsi="Times New Roman"/>
-          <w:noProof/>
-        </w:rPr>
         <w:tab/>
       </w:r>
       <w:r>
-        <w:rPr>
-          <w:rFonts w:ascii="Times New Roman" w:hAnsi="Times New Roman"/>
-          <w:noProof/>
-        </w:rPr>
         <w:fldChar w:fldCharType="begin"/>
       </w:r>
       <w:r>
-        <w:rPr>
-          <w:rFonts w:ascii="Times New Roman" w:hAnsi="Times New Roman"/>
-          <w:noProof/>
-        </w:rPr>
-        <w:instrText xml:space="preserve"> PAGEREF _Toc447907857 \h </w:instrText>
-      </w:r>
-      <w:r>
-        <w:rPr>
-          <w:rFonts w:ascii="Times New Roman" w:hAnsi="Times New Roman"/>
-          <w:noProof/>
-        </w:rPr>
-      </w:r>
-      <w:r>
-        <w:rPr>
-          <w:rFonts w:ascii="Times New Roman" w:hAnsi="Times New Roman"/>
-          <w:noProof/>
-        </w:rPr>
+        <w:instrText xml:space="preserve"> PAGEREF _Toc447914363 \h </w:instrText>
+      </w:r>
+      <w:r>
         <w:fldChar w:fldCharType="separate"/>
       </w:r>
       <w:r>
-        <w:rPr>
-          <w:rFonts w:ascii="Times New Roman" w:hAnsi="Times New Roman"/>
-          <w:noProof/>
-        </w:rPr>
         <w:t>41</w:t>
       </w:r>
       <w:r>
-        <w:rPr>
-          <w:rFonts w:ascii="Times New Roman" w:hAnsi="Times New Roman"/>
-          <w:noProof/>
-        </w:rPr>
         <w:fldChar w:fldCharType="end"/>
       </w:r>
     </w:p>
     <w:p>
       <w:pPr>
         <w:pStyle w:val="TOC2"/>
-        <w:tabs>
-          <w:tab w:val="right" w:pos="9350"/>
-        </w:tabs>
-        <w:spacing w:before="0" w:line="276" w:lineRule="auto"/>
-        <w:rPr>
-          <w:rFonts w:ascii="Times New Roman" w:eastAsiaTheme="minorEastAsia" w:hAnsi="Times New Roman"/>
+        <w:rPr>
+          <w:rFonts w:eastAsiaTheme="minorEastAsia"/>
           <w:b w:val="0"/>
           <w:bCs w:val="0"/>
-          <w:noProof/>
           <w:color w:val="auto"/>
           <w:sz w:val="22"/>
           <w:szCs w:val="22"/>
-          <w:lang w:val="en-CA" w:eastAsia="ja-JP"/>
-        </w:rPr>
-      </w:pPr>
-      <w:r>
-        <w:rPr>
-          <w:rFonts w:ascii="Times New Roman" w:hAnsi="Times New Roman"/>
-          <w:noProof/>
-        </w:rPr>
+        </w:rPr>
+      </w:pPr>
+      <w:r>
         <w:t>6.2 The Board Model</w:t>
       </w:r>
       <w:r>
-        <w:rPr>
-          <w:rFonts w:ascii="Times New Roman" w:hAnsi="Times New Roman"/>
-          <w:noProof/>
-        </w:rPr>
         <w:tab/>
       </w:r>
       <w:r>
-        <w:rPr>
-          <w:rFonts w:ascii="Times New Roman" w:hAnsi="Times New Roman"/>
-          <w:noProof/>
-        </w:rPr>
         <w:fldChar w:fldCharType="begin"/>
       </w:r>
       <w:r>
-        <w:rPr>
-          <w:rFonts w:ascii="Times New Roman" w:hAnsi="Times New Roman"/>
-          <w:noProof/>
-        </w:rPr>
-        <w:instrText xml:space="preserve"> PAGEREF _Toc447907858 \h </w:instrText>
-      </w:r>
-      <w:r>
-        <w:rPr>
-          <w:rFonts w:ascii="Times New Roman" w:hAnsi="Times New Roman"/>
-          <w:noProof/>
-        </w:rPr>
-      </w:r>
-      <w:r>
-        <w:rPr>
-          <w:rFonts w:ascii="Times New Roman" w:hAnsi="Times New Roman"/>
-          <w:noProof/>
-        </w:rPr>
+        <w:instrText xml:space="preserve"> PAGEREF _Toc447914364 \h </w:instrText>
+      </w:r>
+      <w:r>
         <w:fldChar w:fldCharType="separate"/>
       </w:r>
       <w:r>
-        <w:rPr>
-          <w:rFonts w:ascii="Times New Roman" w:hAnsi="Times New Roman"/>
-          <w:noProof/>
-        </w:rPr>
         <w:t>41</w:t>
       </w:r>
       <w:r>
-        <w:rPr>
-          <w:rFonts w:ascii="Times New Roman" w:hAnsi="Times New Roman"/>
-          <w:noProof/>
-        </w:rPr>
         <w:fldChar w:fldCharType="end"/>
       </w:r>
     </w:p>
     <w:p>
       <w:pPr>
         <w:pStyle w:val="TOC2"/>
-        <w:tabs>
-          <w:tab w:val="right" w:pos="9350"/>
-        </w:tabs>
-        <w:spacing w:before="0" w:line="276" w:lineRule="auto"/>
-        <w:rPr>
-          <w:rFonts w:ascii="Times New Roman" w:eastAsiaTheme="minorEastAsia" w:hAnsi="Times New Roman"/>
+        <w:rPr>
+          <w:rFonts w:eastAsiaTheme="minorEastAsia"/>
           <w:b w:val="0"/>
           <w:bCs w:val="0"/>
-          <w:noProof/>
           <w:color w:val="auto"/>
           <w:sz w:val="22"/>
           <w:szCs w:val="22"/>
-          <w:lang w:val="en-CA" w:eastAsia="ja-JP"/>
-        </w:rPr>
-      </w:pPr>
-      <w:r>
-        <w:rPr>
-          <w:rFonts w:ascii="Times New Roman" w:hAnsi="Times New Roman"/>
-          <w:noProof/>
-        </w:rPr>
+        </w:rPr>
+      </w:pPr>
+      <w:r>
         <w:t>6.3 AI Interactions with the Board Model</w:t>
       </w:r>
       <w:r>
-        <w:rPr>
-          <w:rFonts w:ascii="Times New Roman" w:hAnsi="Times New Roman"/>
-          <w:noProof/>
-        </w:rPr>
         <w:tab/>
       </w:r>
       <w:r>
-        <w:rPr>
-          <w:rFonts w:ascii="Times New Roman" w:hAnsi="Times New Roman"/>
-          <w:noProof/>
-        </w:rPr>
         <w:fldChar w:fldCharType="begin"/>
       </w:r>
       <w:r>
-        <w:rPr>
-          <w:rFonts w:ascii="Times New Roman" w:hAnsi="Times New Roman"/>
-          <w:noProof/>
-        </w:rPr>
-        <w:instrText xml:space="preserve"> PAGEREF _Toc447907859 \h </w:instrText>
-      </w:r>
-      <w:r>
-        <w:rPr>
-          <w:rFonts w:ascii="Times New Roman" w:hAnsi="Times New Roman"/>
-          <w:noProof/>
-        </w:rPr>
-      </w:r>
-      <w:r>
-        <w:rPr>
-          <w:rFonts w:ascii="Times New Roman" w:hAnsi="Times New Roman"/>
-          <w:noProof/>
-        </w:rPr>
+        <w:instrText xml:space="preserve"> PAGEREF _Toc447914365 \h </w:instrText>
+      </w:r>
+      <w:r>
         <w:fldChar w:fldCharType="separate"/>
       </w:r>
       <w:r>
-        <w:rPr>
-          <w:rFonts w:ascii="Times New Roman" w:hAnsi="Times New Roman"/>
-          <w:noProof/>
-        </w:rPr>
         <w:t>43</w:t>
       </w:r>
       <w:r>
-        <w:rPr>
-          <w:rFonts w:ascii="Times New Roman" w:hAnsi="Times New Roman"/>
-          <w:noProof/>
-        </w:rPr>
         <w:fldChar w:fldCharType="end"/>
       </w:r>
     </w:p>
@@ -3191,7 +2992,7 @@
           <w:rFonts w:ascii="Times New Roman" w:hAnsi="Times New Roman"/>
           <w:noProof/>
         </w:rPr>
-        <w:instrText xml:space="preserve"> PAGEREF _Toc447907860 \h </w:instrText>
+        <w:instrText xml:space="preserve"> PAGEREF _Toc447914366 \h </w:instrText>
       </w:r>
       <w:r>
         <w:rPr>
@@ -3224,593 +3025,273 @@
     <w:p>
       <w:pPr>
         <w:pStyle w:val="TOC2"/>
-        <w:tabs>
-          <w:tab w:val="right" w:pos="9350"/>
-        </w:tabs>
-        <w:spacing w:before="0" w:line="276" w:lineRule="auto"/>
-        <w:rPr>
-          <w:rFonts w:ascii="Times New Roman" w:eastAsiaTheme="minorEastAsia" w:hAnsi="Times New Roman"/>
+        <w:rPr>
+          <w:rFonts w:eastAsiaTheme="minorEastAsia"/>
           <w:b w:val="0"/>
           <w:bCs w:val="0"/>
-          <w:noProof/>
           <w:color w:val="auto"/>
           <w:sz w:val="22"/>
           <w:szCs w:val="22"/>
-          <w:lang w:val="en-CA" w:eastAsia="ja-JP"/>
-        </w:rPr>
-      </w:pPr>
-      <w:r>
-        <w:rPr>
-          <w:rFonts w:ascii="Times New Roman" w:hAnsi="Times New Roman"/>
-          <w:noProof/>
-        </w:rPr>
+        </w:rPr>
+      </w:pPr>
+      <w:r>
         <w:t>7.1 There Can Be More States than the Defined States</w:t>
       </w:r>
       <w:r>
-        <w:rPr>
-          <w:rFonts w:ascii="Times New Roman" w:hAnsi="Times New Roman"/>
-          <w:noProof/>
-        </w:rPr>
         <w:tab/>
       </w:r>
       <w:r>
-        <w:rPr>
-          <w:rFonts w:ascii="Times New Roman" w:hAnsi="Times New Roman"/>
-          <w:noProof/>
-        </w:rPr>
         <w:fldChar w:fldCharType="begin"/>
       </w:r>
       <w:r>
-        <w:rPr>
-          <w:rFonts w:ascii="Times New Roman" w:hAnsi="Times New Roman"/>
-          <w:noProof/>
-        </w:rPr>
-        <w:instrText xml:space="preserve"> PAGEREF _Toc447907861 \h </w:instrText>
-      </w:r>
-      <w:r>
-        <w:rPr>
-          <w:rFonts w:ascii="Times New Roman" w:hAnsi="Times New Roman"/>
-          <w:noProof/>
-        </w:rPr>
-      </w:r>
-      <w:r>
-        <w:rPr>
-          <w:rFonts w:ascii="Times New Roman" w:hAnsi="Times New Roman"/>
-          <w:noProof/>
-        </w:rPr>
+        <w:instrText xml:space="preserve"> PAGEREF _Toc447914367 \h </w:instrText>
+      </w:r>
+      <w:r>
         <w:fldChar w:fldCharType="separate"/>
       </w:r>
       <w:r>
-        <w:rPr>
-          <w:rFonts w:ascii="Times New Roman" w:hAnsi="Times New Roman"/>
-          <w:noProof/>
-        </w:rPr>
         <w:t>44</w:t>
       </w:r>
       <w:r>
-        <w:rPr>
-          <w:rFonts w:ascii="Times New Roman" w:hAnsi="Times New Roman"/>
-          <w:noProof/>
-        </w:rPr>
         <w:fldChar w:fldCharType="end"/>
       </w:r>
     </w:p>
     <w:p>
       <w:pPr>
         <w:pStyle w:val="TOC2"/>
-        <w:tabs>
-          <w:tab w:val="right" w:pos="9350"/>
-        </w:tabs>
-        <w:spacing w:before="0" w:line="276" w:lineRule="auto"/>
-        <w:rPr>
-          <w:rFonts w:ascii="Times New Roman" w:eastAsiaTheme="minorEastAsia" w:hAnsi="Times New Roman"/>
+        <w:rPr>
+          <w:rFonts w:eastAsiaTheme="minorEastAsia"/>
           <w:b w:val="0"/>
           <w:bCs w:val="0"/>
-          <w:noProof/>
           <w:color w:val="auto"/>
           <w:sz w:val="22"/>
           <w:szCs w:val="22"/>
-          <w:lang w:val="en-CA" w:eastAsia="ja-JP"/>
-        </w:rPr>
-      </w:pPr>
-      <w:r>
-        <w:rPr>
-          <w:rFonts w:ascii="Times New Roman" w:hAnsi="Times New Roman"/>
-          <w:noProof/>
-        </w:rPr>
+        </w:rPr>
+      </w:pPr>
+      <w:r>
         <w:t>7.2 The Player Can Play Against the Computer</w:t>
       </w:r>
       <w:r>
-        <w:rPr>
-          <w:rFonts w:ascii="Times New Roman" w:hAnsi="Times New Roman"/>
-          <w:noProof/>
-        </w:rPr>
         <w:tab/>
       </w:r>
       <w:r>
-        <w:rPr>
-          <w:rFonts w:ascii="Times New Roman" w:hAnsi="Times New Roman"/>
-          <w:noProof/>
-        </w:rPr>
         <w:fldChar w:fldCharType="begin"/>
       </w:r>
       <w:r>
-        <w:rPr>
-          <w:rFonts w:ascii="Times New Roman" w:hAnsi="Times New Roman"/>
-          <w:noProof/>
-        </w:rPr>
-        <w:instrText xml:space="preserve"> PAGEREF _Toc447907862 \h </w:instrText>
-      </w:r>
-      <w:r>
-        <w:rPr>
-          <w:rFonts w:ascii="Times New Roman" w:hAnsi="Times New Roman"/>
-          <w:noProof/>
-        </w:rPr>
-      </w:r>
-      <w:r>
-        <w:rPr>
-          <w:rFonts w:ascii="Times New Roman" w:hAnsi="Times New Roman"/>
-          <w:noProof/>
-        </w:rPr>
+        <w:instrText xml:space="preserve"> PAGEREF _Toc447914368 \h </w:instrText>
+      </w:r>
+      <w:r>
         <w:fldChar w:fldCharType="separate"/>
       </w:r>
       <w:r>
-        <w:rPr>
-          <w:rFonts w:ascii="Times New Roman" w:hAnsi="Times New Roman"/>
-          <w:noProof/>
-        </w:rPr>
         <w:t>44</w:t>
       </w:r>
       <w:r>
-        <w:rPr>
-          <w:rFonts w:ascii="Times New Roman" w:hAnsi="Times New Roman"/>
-          <w:noProof/>
-        </w:rPr>
         <w:fldChar w:fldCharType="end"/>
       </w:r>
     </w:p>
     <w:p>
       <w:pPr>
         <w:pStyle w:val="TOC2"/>
-        <w:tabs>
-          <w:tab w:val="right" w:pos="9350"/>
-        </w:tabs>
-        <w:spacing w:before="0" w:line="276" w:lineRule="auto"/>
-        <w:rPr>
-          <w:rFonts w:ascii="Times New Roman" w:eastAsiaTheme="minorEastAsia" w:hAnsi="Times New Roman"/>
+        <w:rPr>
+          <w:rFonts w:eastAsiaTheme="minorEastAsia"/>
           <w:b w:val="0"/>
           <w:bCs w:val="0"/>
-          <w:noProof/>
           <w:color w:val="auto"/>
           <w:sz w:val="22"/>
           <w:szCs w:val="22"/>
-          <w:lang w:val="en-CA" w:eastAsia="ja-JP"/>
-        </w:rPr>
-      </w:pPr>
-      <w:r>
-        <w:rPr>
-          <w:rFonts w:ascii="Times New Roman" w:hAnsi="Times New Roman"/>
-          <w:noProof/>
-        </w:rPr>
+        </w:rPr>
+      </w:pPr>
+      <w:r>
         <w:t>7.3 The application must efficiently store and search for a piece’s next path</w:t>
       </w:r>
       <w:r>
-        <w:rPr>
-          <w:rFonts w:ascii="Times New Roman" w:hAnsi="Times New Roman"/>
-          <w:noProof/>
-        </w:rPr>
         <w:tab/>
       </w:r>
       <w:r>
-        <w:rPr>
-          <w:rFonts w:ascii="Times New Roman" w:hAnsi="Times New Roman"/>
-          <w:noProof/>
-        </w:rPr>
         <w:fldChar w:fldCharType="begin"/>
       </w:r>
       <w:r>
-        <w:rPr>
-          <w:rFonts w:ascii="Times New Roman" w:hAnsi="Times New Roman"/>
-          <w:noProof/>
-        </w:rPr>
-        <w:instrText xml:space="preserve"> PAGEREF _Toc447907863 \h </w:instrText>
-      </w:r>
-      <w:r>
-        <w:rPr>
-          <w:rFonts w:ascii="Times New Roman" w:hAnsi="Times New Roman"/>
-          <w:noProof/>
-        </w:rPr>
-      </w:r>
-      <w:r>
-        <w:rPr>
-          <w:rFonts w:ascii="Times New Roman" w:hAnsi="Times New Roman"/>
-          <w:noProof/>
-        </w:rPr>
+        <w:instrText xml:space="preserve"> PAGEREF _Toc447914369 \h </w:instrText>
+      </w:r>
+      <w:r>
         <w:fldChar w:fldCharType="separate"/>
       </w:r>
       <w:r>
-        <w:rPr>
-          <w:rFonts w:ascii="Times New Roman" w:hAnsi="Times New Roman"/>
-          <w:noProof/>
-        </w:rPr>
         <w:t>44</w:t>
       </w:r>
       <w:r>
-        <w:rPr>
-          <w:rFonts w:ascii="Times New Roman" w:hAnsi="Times New Roman"/>
-          <w:noProof/>
-        </w:rPr>
         <w:fldChar w:fldCharType="end"/>
       </w:r>
     </w:p>
     <w:p>
       <w:pPr>
         <w:pStyle w:val="TOC2"/>
-        <w:tabs>
-          <w:tab w:val="right" w:pos="9350"/>
-        </w:tabs>
-        <w:spacing w:before="0" w:line="276" w:lineRule="auto"/>
-        <w:rPr>
-          <w:rFonts w:ascii="Times New Roman" w:eastAsiaTheme="minorEastAsia" w:hAnsi="Times New Roman"/>
+        <w:rPr>
+          <w:rFonts w:eastAsiaTheme="minorEastAsia"/>
           <w:b w:val="0"/>
           <w:bCs w:val="0"/>
-          <w:noProof/>
           <w:color w:val="auto"/>
           <w:sz w:val="22"/>
           <w:szCs w:val="22"/>
-          <w:lang w:val="en-CA" w:eastAsia="ja-JP"/>
-        </w:rPr>
-      </w:pPr>
-      <w:r>
-        <w:rPr>
-          <w:rFonts w:ascii="Times New Roman" w:hAnsi="Times New Roman"/>
-          <w:noProof/>
-        </w:rPr>
+        </w:rPr>
+      </w:pPr>
+      <w:r>
         <w:t>7.4 The Game Can Be Expanded to N Men’s Morris</w:t>
       </w:r>
       <w:r>
-        <w:rPr>
-          <w:rFonts w:ascii="Times New Roman" w:hAnsi="Times New Roman"/>
-          <w:noProof/>
-        </w:rPr>
         <w:tab/>
       </w:r>
       <w:r>
-        <w:rPr>
-          <w:rFonts w:ascii="Times New Roman" w:hAnsi="Times New Roman"/>
-          <w:noProof/>
-        </w:rPr>
         <w:fldChar w:fldCharType="begin"/>
       </w:r>
       <w:r>
-        <w:rPr>
-          <w:rFonts w:ascii="Times New Roman" w:hAnsi="Times New Roman"/>
-          <w:noProof/>
-        </w:rPr>
-        <w:instrText xml:space="preserve"> PAGEREF _Toc447907864 \h </w:instrText>
-      </w:r>
-      <w:r>
-        <w:rPr>
-          <w:rFonts w:ascii="Times New Roman" w:hAnsi="Times New Roman"/>
-          <w:noProof/>
-        </w:rPr>
-      </w:r>
-      <w:r>
-        <w:rPr>
-          <w:rFonts w:ascii="Times New Roman" w:hAnsi="Times New Roman"/>
-          <w:noProof/>
-        </w:rPr>
+        <w:instrText xml:space="preserve"> PAGEREF _Toc447914370 \h </w:instrText>
+      </w:r>
+      <w:r>
         <w:fldChar w:fldCharType="separate"/>
       </w:r>
       <w:r>
-        <w:rPr>
-          <w:rFonts w:ascii="Times New Roman" w:hAnsi="Times New Roman"/>
-          <w:noProof/>
-        </w:rPr>
         <w:t>44</w:t>
       </w:r>
       <w:r>
-        <w:rPr>
-          <w:rFonts w:ascii="Times New Roman" w:hAnsi="Times New Roman"/>
-          <w:noProof/>
-        </w:rPr>
         <w:fldChar w:fldCharType="end"/>
       </w:r>
     </w:p>
     <w:p>
       <w:pPr>
         <w:pStyle w:val="TOC2"/>
-        <w:tabs>
-          <w:tab w:val="right" w:pos="9350"/>
-        </w:tabs>
-        <w:spacing w:before="0" w:line="276" w:lineRule="auto"/>
-        <w:rPr>
-          <w:rFonts w:ascii="Times New Roman" w:eastAsiaTheme="minorEastAsia" w:hAnsi="Times New Roman"/>
+        <w:rPr>
+          <w:rFonts w:eastAsiaTheme="minorEastAsia"/>
           <w:b w:val="0"/>
           <w:bCs w:val="0"/>
-          <w:noProof/>
           <w:color w:val="auto"/>
           <w:sz w:val="22"/>
           <w:szCs w:val="22"/>
-          <w:lang w:val="en-CA" w:eastAsia="ja-JP"/>
-        </w:rPr>
-      </w:pPr>
-      <w:r>
-        <w:rPr>
-          <w:rFonts w:ascii="Times New Roman" w:hAnsi="Times New Roman"/>
-          <w:noProof/>
-        </w:rPr>
+        </w:rPr>
+      </w:pPr>
+      <w:r>
         <w:lastRenderedPageBreak/>
         <w:t>7.5 Additional Components Can Be Added to the Views</w:t>
       </w:r>
       <w:r>
-        <w:rPr>
-          <w:rFonts w:ascii="Times New Roman" w:hAnsi="Times New Roman"/>
-          <w:noProof/>
-        </w:rPr>
         <w:tab/>
       </w:r>
       <w:r>
-        <w:rPr>
-          <w:rFonts w:ascii="Times New Roman" w:hAnsi="Times New Roman"/>
-          <w:noProof/>
-        </w:rPr>
         <w:fldChar w:fldCharType="begin"/>
       </w:r>
       <w:r>
-        <w:rPr>
-          <w:rFonts w:ascii="Times New Roman" w:hAnsi="Times New Roman"/>
-          <w:noProof/>
-        </w:rPr>
-        <w:instrText xml:space="preserve"> PAGEREF _Toc447907865 \h </w:instrText>
-      </w:r>
-      <w:r>
-        <w:rPr>
-          <w:rFonts w:ascii="Times New Roman" w:hAnsi="Times New Roman"/>
-          <w:noProof/>
-        </w:rPr>
-      </w:r>
-      <w:r>
-        <w:rPr>
-          <w:rFonts w:ascii="Times New Roman" w:hAnsi="Times New Roman"/>
-          <w:noProof/>
-        </w:rPr>
+        <w:instrText xml:space="preserve"> PAGEREF _Toc447914371 \h </w:instrText>
+      </w:r>
+      <w:r>
         <w:fldChar w:fldCharType="separate"/>
       </w:r>
       <w:r>
-        <w:rPr>
-          <w:rFonts w:ascii="Times New Roman" w:hAnsi="Times New Roman"/>
-          <w:noProof/>
-        </w:rPr>
         <w:t>45</w:t>
       </w:r>
       <w:r>
-        <w:rPr>
-          <w:rFonts w:ascii="Times New Roman" w:hAnsi="Times New Roman"/>
-          <w:noProof/>
-        </w:rPr>
         <w:fldChar w:fldCharType="end"/>
       </w:r>
     </w:p>
     <w:p>
       <w:pPr>
         <w:pStyle w:val="TOC2"/>
-        <w:tabs>
-          <w:tab w:val="right" w:pos="9350"/>
-        </w:tabs>
-        <w:spacing w:before="0" w:line="276" w:lineRule="auto"/>
-        <w:rPr>
-          <w:rFonts w:ascii="Times New Roman" w:eastAsiaTheme="minorEastAsia" w:hAnsi="Times New Roman"/>
+        <w:rPr>
+          <w:rFonts w:eastAsiaTheme="minorEastAsia"/>
           <w:b w:val="0"/>
           <w:bCs w:val="0"/>
-          <w:noProof/>
           <w:color w:val="auto"/>
           <w:sz w:val="22"/>
           <w:szCs w:val="22"/>
-          <w:lang w:val="en-CA" w:eastAsia="ja-JP"/>
-        </w:rPr>
-      </w:pPr>
-      <w:r>
-        <w:rPr>
-          <w:rFonts w:ascii="Times New Roman" w:hAnsi="Times New Roman"/>
-          <w:noProof/>
-        </w:rPr>
+        </w:rPr>
+      </w:pPr>
+      <w:r>
         <w:t>7.6 The Users Can Make an Infinite Number of Moves</w:t>
       </w:r>
       <w:r>
-        <w:rPr>
-          <w:rFonts w:ascii="Times New Roman" w:hAnsi="Times New Roman"/>
-          <w:noProof/>
-        </w:rPr>
         <w:tab/>
       </w:r>
       <w:r>
-        <w:rPr>
-          <w:rFonts w:ascii="Times New Roman" w:hAnsi="Times New Roman"/>
-          <w:noProof/>
-        </w:rPr>
         <w:fldChar w:fldCharType="begin"/>
       </w:r>
       <w:r>
-        <w:rPr>
-          <w:rFonts w:ascii="Times New Roman" w:hAnsi="Times New Roman"/>
-          <w:noProof/>
-        </w:rPr>
-        <w:instrText xml:space="preserve"> PAGEREF _Toc447907866 \h </w:instrText>
-      </w:r>
-      <w:r>
-        <w:rPr>
-          <w:rFonts w:ascii="Times New Roman" w:hAnsi="Times New Roman"/>
-          <w:noProof/>
-        </w:rPr>
-      </w:r>
-      <w:r>
-        <w:rPr>
-          <w:rFonts w:ascii="Times New Roman" w:hAnsi="Times New Roman"/>
-          <w:noProof/>
-        </w:rPr>
+        <w:instrText xml:space="preserve"> PAGEREF _Toc447914372 \h </w:instrText>
+      </w:r>
+      <w:r>
         <w:fldChar w:fldCharType="separate"/>
       </w:r>
       <w:r>
-        <w:rPr>
-          <w:rFonts w:ascii="Times New Roman" w:hAnsi="Times New Roman"/>
-          <w:noProof/>
-        </w:rPr>
         <w:t>45</w:t>
       </w:r>
       <w:r>
-        <w:rPr>
-          <w:rFonts w:ascii="Times New Roman" w:hAnsi="Times New Roman"/>
-          <w:noProof/>
-        </w:rPr>
         <w:fldChar w:fldCharType="end"/>
       </w:r>
     </w:p>
     <w:p>
       <w:pPr>
         <w:pStyle w:val="TOC2"/>
-        <w:tabs>
-          <w:tab w:val="right" w:pos="9350"/>
-        </w:tabs>
-        <w:spacing w:before="0" w:line="276" w:lineRule="auto"/>
-        <w:rPr>
-          <w:rFonts w:ascii="Times New Roman" w:eastAsiaTheme="minorEastAsia" w:hAnsi="Times New Roman"/>
+        <w:rPr>
+          <w:rFonts w:eastAsiaTheme="minorEastAsia"/>
           <w:b w:val="0"/>
           <w:bCs w:val="0"/>
-          <w:noProof/>
           <w:color w:val="auto"/>
           <w:sz w:val="22"/>
           <w:szCs w:val="22"/>
-          <w:lang w:val="en-CA" w:eastAsia="ja-JP"/>
-        </w:rPr>
-      </w:pPr>
-      <w:r>
-        <w:rPr>
-          <w:rFonts w:ascii="Times New Roman" w:hAnsi="Times New Roman"/>
-          <w:noProof/>
-        </w:rPr>
+        </w:rPr>
+      </w:pPr>
+      <w:r>
         <w:t>7.7 The Platform Will Change Over Time</w:t>
       </w:r>
       <w:r>
-        <w:rPr>
-          <w:rFonts w:ascii="Times New Roman" w:hAnsi="Times New Roman"/>
-          <w:noProof/>
-        </w:rPr>
         <w:tab/>
       </w:r>
       <w:r>
-        <w:rPr>
-          <w:rFonts w:ascii="Times New Roman" w:hAnsi="Times New Roman"/>
-          <w:noProof/>
-        </w:rPr>
         <w:fldChar w:fldCharType="begin"/>
       </w:r>
       <w:r>
-        <w:rPr>
-          <w:rFonts w:ascii="Times New Roman" w:hAnsi="Times New Roman"/>
-          <w:noProof/>
-        </w:rPr>
-        <w:instrText xml:space="preserve"> PAGEREF _Toc447907867 \h </w:instrText>
-      </w:r>
-      <w:r>
-        <w:rPr>
-          <w:rFonts w:ascii="Times New Roman" w:hAnsi="Times New Roman"/>
-          <w:noProof/>
-        </w:rPr>
-      </w:r>
-      <w:r>
-        <w:rPr>
-          <w:rFonts w:ascii="Times New Roman" w:hAnsi="Times New Roman"/>
-          <w:noProof/>
-        </w:rPr>
+        <w:instrText xml:space="preserve"> PAGEREF _Toc447914373 \h </w:instrText>
+      </w:r>
+      <w:r>
         <w:fldChar w:fldCharType="separate"/>
       </w:r>
       <w:r>
-        <w:rPr>
-          <w:rFonts w:ascii="Times New Roman" w:hAnsi="Times New Roman"/>
-          <w:noProof/>
-        </w:rPr>
         <w:t>45</w:t>
       </w:r>
       <w:r>
-        <w:rPr>
-          <w:rFonts w:ascii="Times New Roman" w:hAnsi="Times New Roman"/>
-          <w:noProof/>
-        </w:rPr>
         <w:fldChar w:fldCharType="end"/>
       </w:r>
     </w:p>
     <w:p>
       <w:pPr>
         <w:pStyle w:val="TOC2"/>
-        <w:tabs>
-          <w:tab w:val="right" w:pos="9350"/>
-        </w:tabs>
-        <w:spacing w:before="0" w:line="276" w:lineRule="auto"/>
-        <w:rPr>
-          <w:rFonts w:ascii="Times New Roman" w:eastAsiaTheme="minorEastAsia" w:hAnsi="Times New Roman"/>
+        <w:rPr>
+          <w:rFonts w:eastAsiaTheme="minorEastAsia"/>
           <w:b w:val="0"/>
           <w:bCs w:val="0"/>
-          <w:noProof/>
           <w:color w:val="auto"/>
           <w:sz w:val="22"/>
           <w:szCs w:val="22"/>
-          <w:lang w:val="en-CA" w:eastAsia="ja-JP"/>
-        </w:rPr>
-      </w:pPr>
-      <w:r>
-        <w:rPr>
-          <w:rFonts w:ascii="Times New Roman" w:hAnsi="Times New Roman"/>
-          <w:noProof/>
-        </w:rPr>
+        </w:rPr>
+      </w:pPr>
+      <w:r>
         <w:t>7.8 The Resolution of Computer Screens Will Change Over Time</w:t>
       </w:r>
       <w:r>
-        <w:rPr>
-          <w:rFonts w:ascii="Times New Roman" w:hAnsi="Times New Roman"/>
-          <w:noProof/>
-        </w:rPr>
         <w:tab/>
       </w:r>
       <w:r>
-        <w:rPr>
-          <w:rFonts w:ascii="Times New Roman" w:hAnsi="Times New Roman"/>
-          <w:noProof/>
-        </w:rPr>
         <w:fldChar w:fldCharType="begin"/>
       </w:r>
       <w:r>
-        <w:rPr>
-          <w:rFonts w:ascii="Times New Roman" w:hAnsi="Times New Roman"/>
-          <w:noProof/>
-        </w:rPr>
-        <w:instrText xml:space="preserve"> PAGEREF _Toc447907868 \h </w:instrText>
-      </w:r>
-      <w:r>
-        <w:rPr>
-          <w:rFonts w:ascii="Times New Roman" w:hAnsi="Times New Roman"/>
-          <w:noProof/>
-        </w:rPr>
-      </w:r>
-      <w:r>
-        <w:rPr>
-          <w:rFonts w:ascii="Times New Roman" w:hAnsi="Times New Roman"/>
-          <w:noProof/>
-        </w:rPr>
+        <w:instrText xml:space="preserve"> PAGEREF _Toc447914374 \h </w:instrText>
+      </w:r>
+      <w:r>
         <w:fldChar w:fldCharType="separate"/>
       </w:r>
       <w:r>
-        <w:rPr>
-          <w:rFonts w:ascii="Times New Roman" w:hAnsi="Times New Roman"/>
-          <w:noProof/>
-        </w:rPr>
         <w:t>45</w:t>
       </w:r>
       <w:r>
-        <w:rPr>
-          <w:rFonts w:ascii="Times New Roman" w:hAnsi="Times New Roman"/>
-          <w:noProof/>
-        </w:rPr>
         <w:fldChar w:fldCharType="end"/>
       </w:r>
     </w:p>
@@ -3859,7 +3340,7 @@
           <w:rFonts w:ascii="Times New Roman" w:hAnsi="Times New Roman"/>
           <w:noProof/>
         </w:rPr>
-        <w:instrText xml:space="preserve"> PAGEREF _Toc447907869 \h </w:instrText>
+        <w:instrText xml:space="preserve"> PAGEREF _Toc447914375 \h </w:instrText>
       </w:r>
       <w:r>
         <w:rPr>
@@ -3892,74 +3373,34 @@
     <w:p>
       <w:pPr>
         <w:pStyle w:val="TOC2"/>
-        <w:tabs>
-          <w:tab w:val="right" w:pos="9350"/>
-        </w:tabs>
-        <w:spacing w:before="0" w:line="276" w:lineRule="auto"/>
-        <w:rPr>
-          <w:rFonts w:ascii="Times New Roman" w:eastAsiaTheme="minorEastAsia" w:hAnsi="Times New Roman"/>
+        <w:rPr>
+          <w:rFonts w:eastAsiaTheme="minorEastAsia"/>
           <w:b w:val="0"/>
           <w:bCs w:val="0"/>
-          <w:noProof/>
           <w:color w:val="auto"/>
           <w:sz w:val="22"/>
           <w:szCs w:val="22"/>
-          <w:lang w:val="en-CA" w:eastAsia="ja-JP"/>
-        </w:rPr>
-      </w:pPr>
-      <w:r>
-        <w:rPr>
-          <w:rFonts w:ascii="Times New Roman" w:hAnsi="Times New Roman"/>
-          <w:noProof/>
-        </w:rPr>
+        </w:rPr>
+      </w:pPr>
+      <w:r>
         <w:t>8.1 Testing for Assignment 1</w:t>
       </w:r>
       <w:r>
-        <w:rPr>
-          <w:rFonts w:ascii="Times New Roman" w:hAnsi="Times New Roman"/>
-          <w:noProof/>
-        </w:rPr>
         <w:tab/>
       </w:r>
       <w:r>
-        <w:rPr>
-          <w:rFonts w:ascii="Times New Roman" w:hAnsi="Times New Roman"/>
-          <w:noProof/>
-        </w:rPr>
         <w:fldChar w:fldCharType="begin"/>
       </w:r>
       <w:r>
-        <w:rPr>
-          <w:rFonts w:ascii="Times New Roman" w:hAnsi="Times New Roman"/>
-          <w:noProof/>
-        </w:rPr>
-        <w:instrText xml:space="preserve"> PAGEREF _Toc447907870 \h </w:instrText>
-      </w:r>
-      <w:r>
-        <w:rPr>
-          <w:rFonts w:ascii="Times New Roman" w:hAnsi="Times New Roman"/>
-          <w:noProof/>
-        </w:rPr>
-      </w:r>
-      <w:r>
-        <w:rPr>
-          <w:rFonts w:ascii="Times New Roman" w:hAnsi="Times New Roman"/>
-          <w:noProof/>
-        </w:rPr>
+        <w:instrText xml:space="preserve"> PAGEREF _Toc447914376 \h </w:instrText>
+      </w:r>
+      <w:r>
         <w:fldChar w:fldCharType="separate"/>
       </w:r>
       <w:r>
-        <w:rPr>
-          <w:rFonts w:ascii="Times New Roman" w:hAnsi="Times New Roman"/>
-          <w:noProof/>
-        </w:rPr>
         <w:t>46</w:t>
       </w:r>
       <w:r>
-        <w:rPr>
-          <w:rFonts w:ascii="Times New Roman" w:hAnsi="Times New Roman"/>
-          <w:noProof/>
-        </w:rPr>
         <w:fldChar w:fldCharType="end"/>
       </w:r>
     </w:p>
@@ -4005,7 +3446,7 @@
           <w:rFonts w:ascii="Times New Roman" w:hAnsi="Times New Roman"/>
           <w:noProof/>
         </w:rPr>
-        <w:instrText xml:space="preserve"> PAGEREF _Toc447907871 \h </w:instrText>
+        <w:instrText xml:space="preserve"> PAGEREF _Toc447914377 \h </w:instrText>
       </w:r>
       <w:r>
         <w:rPr>
@@ -4077,7 +3518,7 @@
           <w:rFonts w:ascii="Times New Roman" w:hAnsi="Times New Roman"/>
           <w:noProof/>
         </w:rPr>
-        <w:instrText xml:space="preserve"> PAGEREF _Toc447907872 \h </w:instrText>
+        <w:instrText xml:space="preserve"> PAGEREF _Toc447914378 \h </w:instrText>
       </w:r>
       <w:r>
         <w:rPr>
@@ -4149,7 +3590,7 @@
           <w:rFonts w:ascii="Times New Roman" w:hAnsi="Times New Roman"/>
           <w:noProof/>
         </w:rPr>
-        <w:instrText xml:space="preserve"> PAGEREF _Toc447907873 \h </w:instrText>
+        <w:instrText xml:space="preserve"> PAGEREF _Toc447914379 \h </w:instrText>
       </w:r>
       <w:r>
         <w:rPr>
@@ -4221,7 +3662,7 @@
           <w:rFonts w:ascii="Times New Roman" w:hAnsi="Times New Roman"/>
           <w:noProof/>
         </w:rPr>
-        <w:instrText xml:space="preserve"> PAGEREF _Toc447907874 \h </w:instrText>
+        <w:instrText xml:space="preserve"> PAGEREF _Toc447914380 \h </w:instrText>
       </w:r>
       <w:r>
         <w:rPr>
@@ -4293,7 +3734,7 @@
           <w:rFonts w:ascii="Times New Roman" w:hAnsi="Times New Roman"/>
           <w:noProof/>
         </w:rPr>
-        <w:instrText xml:space="preserve"> PAGEREF _Toc447907875 \h </w:instrText>
+        <w:instrText xml:space="preserve"> PAGEREF _Toc447914381 \h </w:instrText>
       </w:r>
       <w:r>
         <w:rPr>
@@ -4365,7 +3806,7 @@
           <w:rFonts w:ascii="Times New Roman" w:hAnsi="Times New Roman"/>
           <w:noProof/>
         </w:rPr>
-        <w:instrText xml:space="preserve"> PAGEREF _Toc447907876 \h </w:instrText>
+        <w:instrText xml:space="preserve"> PAGEREF _Toc447914382 \h </w:instrText>
       </w:r>
       <w:r>
         <w:rPr>
@@ -4437,7 +3878,7 @@
           <w:rFonts w:ascii="Times New Roman" w:hAnsi="Times New Roman"/>
           <w:noProof/>
         </w:rPr>
-        <w:instrText xml:space="preserve"> PAGEREF _Toc447907877 \h </w:instrText>
+        <w:instrText xml:space="preserve"> PAGEREF _Toc447914383 \h </w:instrText>
       </w:r>
       <w:r>
         <w:rPr>
@@ -4509,7 +3950,7 @@
           <w:rFonts w:ascii="Times New Roman" w:hAnsi="Times New Roman"/>
           <w:noProof/>
         </w:rPr>
-        <w:instrText xml:space="preserve"> PAGEREF _Toc447907878 \h </w:instrText>
+        <w:instrText xml:space="preserve"> PAGEREF _Toc447914384 \h </w:instrText>
       </w:r>
       <w:r>
         <w:rPr>
@@ -4581,7 +4022,7 @@
           <w:rFonts w:ascii="Times New Roman" w:hAnsi="Times New Roman"/>
           <w:noProof/>
         </w:rPr>
-        <w:instrText xml:space="preserve"> PAGEREF _Toc447907879 \h </w:instrText>
+        <w:instrText xml:space="preserve"> PAGEREF _Toc447914385 \h </w:instrText>
       </w:r>
       <w:r>
         <w:rPr>
@@ -4614,74 +4055,34 @@
     <w:p>
       <w:pPr>
         <w:pStyle w:val="TOC2"/>
-        <w:tabs>
-          <w:tab w:val="right" w:pos="9350"/>
-        </w:tabs>
-        <w:spacing w:before="0" w:line="276" w:lineRule="auto"/>
-        <w:rPr>
-          <w:rFonts w:ascii="Times New Roman" w:eastAsiaTheme="minorEastAsia" w:hAnsi="Times New Roman"/>
+        <w:rPr>
+          <w:rFonts w:eastAsiaTheme="minorEastAsia"/>
           <w:b w:val="0"/>
           <w:bCs w:val="0"/>
-          <w:noProof/>
           <w:color w:val="auto"/>
           <w:sz w:val="22"/>
           <w:szCs w:val="22"/>
-          <w:lang w:val="en-CA" w:eastAsia="ja-JP"/>
-        </w:rPr>
-      </w:pPr>
-      <w:r>
-        <w:rPr>
-          <w:rFonts w:ascii="Times New Roman" w:hAnsi="Times New Roman"/>
-          <w:noProof/>
-        </w:rPr>
+        </w:rPr>
+      </w:pPr>
+      <w:r>
         <w:t>8.2 Testing for Assignment 2</w:t>
       </w:r>
       <w:r>
-        <w:rPr>
-          <w:rFonts w:ascii="Times New Roman" w:hAnsi="Times New Roman"/>
-          <w:noProof/>
-        </w:rPr>
         <w:tab/>
       </w:r>
       <w:r>
-        <w:rPr>
-          <w:rFonts w:ascii="Times New Roman" w:hAnsi="Times New Roman"/>
-          <w:noProof/>
-        </w:rPr>
         <w:fldChar w:fldCharType="begin"/>
       </w:r>
       <w:r>
-        <w:rPr>
-          <w:rFonts w:ascii="Times New Roman" w:hAnsi="Times New Roman"/>
-          <w:noProof/>
-        </w:rPr>
-        <w:instrText xml:space="preserve"> PAGEREF _Toc447907880 \h </w:instrText>
-      </w:r>
-      <w:r>
-        <w:rPr>
-          <w:rFonts w:ascii="Times New Roman" w:hAnsi="Times New Roman"/>
-          <w:noProof/>
-        </w:rPr>
-      </w:r>
-      <w:r>
-        <w:rPr>
-          <w:rFonts w:ascii="Times New Roman" w:hAnsi="Times New Roman"/>
-          <w:noProof/>
-        </w:rPr>
+        <w:instrText xml:space="preserve"> PAGEREF _Toc447914386 \h </w:instrText>
+      </w:r>
+      <w:r>
         <w:fldChar w:fldCharType="separate"/>
       </w:r>
       <w:r>
-        <w:rPr>
-          <w:rFonts w:ascii="Times New Roman" w:hAnsi="Times New Roman"/>
-          <w:noProof/>
-        </w:rPr>
         <w:t>50</w:t>
       </w:r>
       <w:r>
-        <w:rPr>
-          <w:rFonts w:ascii="Times New Roman" w:hAnsi="Times New Roman"/>
-          <w:noProof/>
-        </w:rPr>
         <w:fldChar w:fldCharType="end"/>
       </w:r>
     </w:p>
@@ -4727,7 +4128,7 @@
           <w:rFonts w:ascii="Times New Roman" w:hAnsi="Times New Roman"/>
           <w:noProof/>
         </w:rPr>
-        <w:instrText xml:space="preserve"> PAGEREF _Toc447907881 \h </w:instrText>
+        <w:instrText xml:space="preserve"> PAGEREF _Toc447914387 \h </w:instrText>
       </w:r>
       <w:r>
         <w:rPr>
@@ -4799,7 +4200,7 @@
           <w:rFonts w:ascii="Times New Roman" w:hAnsi="Times New Roman"/>
           <w:noProof/>
         </w:rPr>
-        <w:instrText xml:space="preserve"> PAGEREF _Toc447907882 \h </w:instrText>
+        <w:instrText xml:space="preserve"> PAGEREF _Toc447914388 \h </w:instrText>
       </w:r>
       <w:r>
         <w:rPr>
@@ -4871,7 +4272,7 @@
           <w:rFonts w:ascii="Times New Roman" w:hAnsi="Times New Roman"/>
           <w:noProof/>
         </w:rPr>
-        <w:instrText xml:space="preserve"> PAGEREF _Toc447907883 \h </w:instrText>
+        <w:instrText xml:space="preserve"> PAGEREF _Toc447914389 \h </w:instrText>
       </w:r>
       <w:r>
         <w:rPr>
@@ -4943,7 +4344,7 @@
           <w:rFonts w:ascii="Times New Roman" w:hAnsi="Times New Roman"/>
           <w:noProof/>
         </w:rPr>
-        <w:instrText xml:space="preserve"> PAGEREF _Toc447907884 \h </w:instrText>
+        <w:instrText xml:space="preserve"> PAGEREF _Toc447914390 \h </w:instrText>
       </w:r>
       <w:r>
         <w:rPr>
@@ -5015,7 +4416,7 @@
           <w:rFonts w:ascii="Times New Roman" w:hAnsi="Times New Roman"/>
           <w:noProof/>
         </w:rPr>
-        <w:instrText xml:space="preserve"> PAGEREF _Toc447907885 \h </w:instrText>
+        <w:instrText xml:space="preserve"> PAGEREF _Toc447914391 \h </w:instrText>
       </w:r>
       <w:r>
         <w:rPr>
@@ -5087,7 +4488,7 @@
           <w:rFonts w:ascii="Times New Roman" w:hAnsi="Times New Roman"/>
           <w:noProof/>
         </w:rPr>
-        <w:instrText xml:space="preserve"> PAGEREF _Toc447907886 \h </w:instrText>
+        <w:instrText xml:space="preserve"> PAGEREF _Toc447914392 \h </w:instrText>
       </w:r>
       <w:r>
         <w:rPr>
@@ -5159,7 +4560,7 @@
           <w:rFonts w:ascii="Times New Roman" w:hAnsi="Times New Roman"/>
           <w:noProof/>
         </w:rPr>
-        <w:instrText xml:space="preserve"> PAGEREF _Toc447907887 \h </w:instrText>
+        <w:instrText xml:space="preserve"> PAGEREF _Toc447914393 \h </w:instrText>
       </w:r>
       <w:r>
         <w:rPr>
@@ -5231,7 +4632,7 @@
           <w:rFonts w:ascii="Times New Roman" w:hAnsi="Times New Roman"/>
           <w:noProof/>
         </w:rPr>
-        <w:instrText xml:space="preserve"> PAGEREF _Toc447907888 \h </w:instrText>
+        <w:instrText xml:space="preserve"> PAGEREF _Toc447914394 \h </w:instrText>
       </w:r>
       <w:r>
         <w:rPr>
@@ -5264,74 +4665,34 @@
     <w:p>
       <w:pPr>
         <w:pStyle w:val="TOC2"/>
-        <w:tabs>
-          <w:tab w:val="right" w:pos="9350"/>
-        </w:tabs>
-        <w:spacing w:before="0" w:line="276" w:lineRule="auto"/>
-        <w:rPr>
-          <w:rFonts w:ascii="Times New Roman" w:eastAsiaTheme="minorEastAsia" w:hAnsi="Times New Roman"/>
+        <w:rPr>
+          <w:rFonts w:eastAsiaTheme="minorEastAsia"/>
           <w:b w:val="0"/>
           <w:bCs w:val="0"/>
-          <w:noProof/>
           <w:color w:val="auto"/>
           <w:sz w:val="22"/>
           <w:szCs w:val="22"/>
-          <w:lang w:val="en-CA" w:eastAsia="ja-JP"/>
-        </w:rPr>
-      </w:pPr>
-      <w:r>
-        <w:rPr>
-          <w:rFonts w:ascii="Times New Roman" w:hAnsi="Times New Roman"/>
-          <w:noProof/>
-        </w:rPr>
+        </w:rPr>
+      </w:pPr>
+      <w:r>
         <w:t>8.3 Testing for Assignment 3</w:t>
       </w:r>
       <w:r>
-        <w:rPr>
-          <w:rFonts w:ascii="Times New Roman" w:hAnsi="Times New Roman"/>
-          <w:noProof/>
-        </w:rPr>
         <w:tab/>
       </w:r>
       <w:r>
-        <w:rPr>
-          <w:rFonts w:ascii="Times New Roman" w:hAnsi="Times New Roman"/>
-          <w:noProof/>
-        </w:rPr>
         <w:fldChar w:fldCharType="begin"/>
       </w:r>
       <w:r>
-        <w:rPr>
-          <w:rFonts w:ascii="Times New Roman" w:hAnsi="Times New Roman"/>
-          <w:noProof/>
-        </w:rPr>
-        <w:instrText xml:space="preserve"> PAGEREF _Toc447907889 \h </w:instrText>
-      </w:r>
-      <w:r>
-        <w:rPr>
-          <w:rFonts w:ascii="Times New Roman" w:hAnsi="Times New Roman"/>
-          <w:noProof/>
-        </w:rPr>
-      </w:r>
-      <w:r>
-        <w:rPr>
-          <w:rFonts w:ascii="Times New Roman" w:hAnsi="Times New Roman"/>
-          <w:noProof/>
-        </w:rPr>
+        <w:instrText xml:space="preserve"> PAGEREF _Toc447914395 \h </w:instrText>
+      </w:r>
+      <w:r>
         <w:fldChar w:fldCharType="separate"/>
       </w:r>
       <w:r>
-        <w:rPr>
-          <w:rFonts w:ascii="Times New Roman" w:hAnsi="Times New Roman"/>
-          <w:noProof/>
-        </w:rPr>
         <w:t>58</w:t>
       </w:r>
       <w:r>
-        <w:rPr>
-          <w:rFonts w:ascii="Times New Roman" w:hAnsi="Times New Roman"/>
-          <w:noProof/>
-        </w:rPr>
         <w:fldChar w:fldCharType="end"/>
       </w:r>
     </w:p>
@@ -5377,7 +4738,7 @@
           <w:rFonts w:ascii="Times New Roman" w:hAnsi="Times New Roman"/>
           <w:noProof/>
         </w:rPr>
-        <w:instrText xml:space="preserve"> PAGEREF _Toc447907890 \h </w:instrText>
+        <w:instrText xml:space="preserve"> PAGEREF _Toc447914396 \h </w:instrText>
       </w:r>
       <w:r>
         <w:rPr>
@@ -5449,7 +4810,7 @@
           <w:rFonts w:ascii="Times New Roman" w:hAnsi="Times New Roman"/>
           <w:noProof/>
         </w:rPr>
-        <w:instrText xml:space="preserve"> PAGEREF _Toc447907891 \h </w:instrText>
+        <w:instrText xml:space="preserve"> PAGEREF _Toc447914397 \h </w:instrText>
       </w:r>
       <w:r>
         <w:rPr>
@@ -5524,7 +4885,7 @@
           <w:rFonts w:ascii="Times New Roman" w:hAnsi="Times New Roman"/>
           <w:noProof/>
         </w:rPr>
-        <w:instrText xml:space="preserve"> PAGEREF _Toc447907892 \h </w:instrText>
+        <w:instrText xml:space="preserve"> PAGEREF _Toc447914398 \h </w:instrText>
       </w:r>
       <w:r>
         <w:rPr>
@@ -5599,7 +4960,7 @@
           <w:rFonts w:ascii="Times New Roman" w:hAnsi="Times New Roman"/>
           <w:noProof/>
         </w:rPr>
-        <w:instrText xml:space="preserve"> PAGEREF _Toc447907893 \h </w:instrText>
+        <w:instrText xml:space="preserve"> PAGEREF _Toc447914399 \h </w:instrText>
       </w:r>
       <w:r>
         <w:rPr>
@@ -5632,6 +4993,74 @@
     <w:p>
       <w:pPr>
         <w:pStyle w:val="TOC2"/>
+        <w:rPr>
+          <w:rFonts w:eastAsiaTheme="minorEastAsia"/>
+          <w:b w:val="0"/>
+          <w:bCs w:val="0"/>
+          <w:color w:val="auto"/>
+          <w:sz w:val="22"/>
+          <w:szCs w:val="22"/>
+        </w:rPr>
+      </w:pPr>
+      <w:r>
+        <w:t>10.1 Change log</w:t>
+      </w:r>
+      <w:r>
+        <w:tab/>
+      </w:r>
+      <w:r>
+        <w:fldChar w:fldCharType="begin"/>
+      </w:r>
+      <w:r>
+        <w:instrText xml:space="preserve"> PAGEREF _Toc447914400 \h </w:instrText>
+      </w:r>
+      <w:r>
+        <w:fldChar w:fldCharType="separate"/>
+      </w:r>
+      <w:r>
+        <w:t>80</w:t>
+      </w:r>
+      <w:r>
+        <w:fldChar w:fldCharType="end"/>
+      </w:r>
+    </w:p>
+    <w:p>
+      <w:pPr>
+        <w:pStyle w:val="TOC2"/>
+        <w:rPr>
+          <w:rFonts w:eastAsiaTheme="minorEastAsia"/>
+          <w:b w:val="0"/>
+          <w:bCs w:val="0"/>
+          <w:color w:val="auto"/>
+          <w:sz w:val="22"/>
+          <w:szCs w:val="22"/>
+        </w:rPr>
+      </w:pPr>
+      <w:r>
+        <w:t>10.2 Work Distribution Log</w:t>
+      </w:r>
+      <w:r>
+        <w:tab/>
+      </w:r>
+      <w:r>
+        <w:fldChar w:fldCharType="begin"/>
+      </w:r>
+      <w:r>
+        <w:instrText xml:space="preserve"> PAGEREF _Toc447914401 \h </w:instrText>
+      </w:r>
+      <w:r>
+        <w:fldChar w:fldCharType="separate"/>
+      </w:r>
+      <w:r>
+        <w:t>81</w:t>
+      </w:r>
+      <w:r>
+        <w:fldChar w:fldCharType="end"/>
+      </w:r>
+    </w:p>
+    <w:p>
+      <w:pPr>
+        <w:pStyle w:val="TOC1"/>
         <w:tabs>
           <w:tab w:val="right" w:pos="9350"/>
         </w:tabs>
@@ -5640,6 +5069,7 @@
           <w:rFonts w:ascii="Times New Roman" w:eastAsiaTheme="minorEastAsia" w:hAnsi="Times New Roman"/>
           <w:b w:val="0"/>
           <w:bCs w:val="0"/>
+          <w:caps w:val="0"/>
           <w:noProof/>
           <w:color w:val="auto"/>
           <w:sz w:val="22"/>
@@ -5652,7 +5082,7 @@
           <w:rFonts w:ascii="Times New Roman" w:hAnsi="Times New Roman"/>
           <w:noProof/>
         </w:rPr>
-        <w:t>10.1 Change log</w:t>
+        <w:t>10.3 Meeting Minutes</w:t>
       </w:r>
       <w:r>
         <w:rPr>
@@ -5673,7 +5103,7 @@
           <w:rFonts w:ascii="Times New Roman" w:hAnsi="Times New Roman"/>
           <w:noProof/>
         </w:rPr>
-        <w:instrText xml:space="preserve"> PAGEREF _Toc447907894 \h </w:instrText>
+        <w:instrText xml:space="preserve"> PAGEREF _Toc447914402 \h </w:instrText>
       </w:r>
       <w:r>
         <w:rPr>
@@ -5693,7 +5123,7 @@
           <w:rFonts w:ascii="Times New Roman" w:hAnsi="Times New Roman"/>
           <w:noProof/>
         </w:rPr>
-        <w:t>80</w:t>
+        <w:t>82</w:t>
       </w:r>
       <w:r>
         <w:rPr>
@@ -5706,223 +5136,34 @@
     <w:p>
       <w:pPr>
         <w:pStyle w:val="TOC2"/>
-        <w:tabs>
-          <w:tab w:val="right" w:pos="9350"/>
-        </w:tabs>
-        <w:spacing w:before="0" w:line="276" w:lineRule="auto"/>
-        <w:rPr>
-          <w:rFonts w:ascii="Times New Roman" w:eastAsiaTheme="minorEastAsia" w:hAnsi="Times New Roman"/>
+        <w:rPr>
+          <w:rFonts w:eastAsiaTheme="minorEastAsia"/>
           <w:b w:val="0"/>
           <w:bCs w:val="0"/>
-          <w:noProof/>
           <w:color w:val="auto"/>
           <w:sz w:val="22"/>
           <w:szCs w:val="22"/>
-          <w:lang w:val="en-CA" w:eastAsia="ja-JP"/>
-        </w:rPr>
-      </w:pPr>
-      <w:r>
-        <w:rPr>
-          <w:rFonts w:ascii="Times New Roman" w:hAnsi="Times New Roman"/>
-          <w:noProof/>
-        </w:rPr>
-        <w:t>10.2 Work Distribution Log</w:t>
-      </w:r>
-      <w:r>
-        <w:rPr>
-          <w:rFonts w:ascii="Times New Roman" w:hAnsi="Times New Roman"/>
-          <w:noProof/>
-        </w:rPr>
+        </w:rPr>
+      </w:pPr>
+      <w:r>
+        <w:t>10.3.1 Feb 1, 2016</w:t>
+      </w:r>
+      <w:r>
         <w:tab/>
       </w:r>
       <w:r>
-        <w:rPr>
-          <w:rFonts w:ascii="Times New Roman" w:hAnsi="Times New Roman"/>
-          <w:noProof/>
-        </w:rPr>
         <w:fldChar w:fldCharType="begin"/>
       </w:r>
       <w:r>
-        <w:rPr>
-          <w:rFonts w:ascii="Times New Roman" w:hAnsi="Times New Roman"/>
-          <w:noProof/>
-        </w:rPr>
-        <w:instrText xml:space="preserve"> PAGEREF _Toc447907895 \h </w:instrText>
-      </w:r>
-      <w:r>
-        <w:rPr>
-          <w:rFonts w:ascii="Times New Roman" w:hAnsi="Times New Roman"/>
-          <w:noProof/>
-        </w:rPr>
-      </w:r>
-      <w:r>
-        <w:rPr>
-          <w:rFonts w:ascii="Times New Roman" w:hAnsi="Times New Roman"/>
-          <w:noProof/>
-        </w:rPr>
+        <w:instrText xml:space="preserve"> PAGEREF _Toc447914403 \h </w:instrText>
+      </w:r>
+      <w:r>
         <w:fldChar w:fldCharType="separate"/>
       </w:r>
       <w:r>
-        <w:rPr>
-          <w:rFonts w:ascii="Times New Roman" w:hAnsi="Times New Roman"/>
-          <w:noProof/>
-        </w:rPr>
-        <w:t>81</w:t>
-      </w:r>
-      <w:r>
-        <w:rPr>
-          <w:rFonts w:ascii="Times New Roman" w:hAnsi="Times New Roman"/>
-          <w:noProof/>
-        </w:rPr>
-        <w:fldChar w:fldCharType="end"/>
-      </w:r>
-    </w:p>
-    <w:p>
-      <w:pPr>
-        <w:pStyle w:val="TOC2"/>
-        <w:tabs>
-          <w:tab w:val="right" w:pos="9350"/>
-        </w:tabs>
-        <w:spacing w:before="0" w:line="276" w:lineRule="auto"/>
-        <w:rPr>
-          <w:rFonts w:ascii="Times New Roman" w:eastAsiaTheme="minorEastAsia" w:hAnsi="Times New Roman"/>
-          <w:b w:val="0"/>
-          <w:bCs w:val="0"/>
-          <w:noProof/>
-          <w:color w:val="auto"/>
-          <w:sz w:val="22"/>
-          <w:szCs w:val="22"/>
-          <w:lang w:val="en-CA" w:eastAsia="ja-JP"/>
-        </w:rPr>
-      </w:pPr>
-      <w:r>
-        <w:rPr>
-          <w:rFonts w:ascii="Times New Roman" w:hAnsi="Times New Roman"/>
-          <w:noProof/>
-        </w:rPr>
-        <w:t>10.3 Meeting Minutes</w:t>
-      </w:r>
-      <w:r>
-        <w:rPr>
-          <w:rFonts w:ascii="Times New Roman" w:hAnsi="Times New Roman"/>
-          <w:noProof/>
-        </w:rPr>
-        <w:tab/>
-      </w:r>
-      <w:r>
-        <w:rPr>
-          <w:rFonts w:ascii="Times New Roman" w:hAnsi="Times New Roman"/>
-          <w:noProof/>
-        </w:rPr>
-        <w:fldChar w:fldCharType="begin"/>
-      </w:r>
-      <w:r>
-        <w:rPr>
-          <w:rFonts w:ascii="Times New Roman" w:hAnsi="Times New Roman"/>
-          <w:noProof/>
-        </w:rPr>
-        <w:instrText xml:space="preserve"> PAGEREF _Toc447907896 \h </w:instrText>
-      </w:r>
-      <w:r>
-        <w:rPr>
-          <w:rFonts w:ascii="Times New Roman" w:hAnsi="Times New Roman"/>
-          <w:noProof/>
-        </w:rPr>
-      </w:r>
-      <w:r>
-        <w:rPr>
-          <w:rFonts w:ascii="Times New Roman" w:hAnsi="Times New Roman"/>
-          <w:noProof/>
-        </w:rPr>
-        <w:fldChar w:fldCharType="separate"/>
-      </w:r>
-      <w:r>
-        <w:rPr>
-          <w:rFonts w:ascii="Times New Roman" w:hAnsi="Times New Roman"/>
-          <w:noProof/>
-        </w:rPr>
         <w:t>82</w:t>
       </w:r>
       <w:r>
-        <w:rPr>
-          <w:rFonts w:ascii="Times New Roman" w:hAnsi="Times New Roman"/>
-          <w:noProof/>
-        </w:rPr>
-        <w:fldChar w:fldCharType="end"/>
-      </w:r>
-    </w:p>
-    <w:p>
-      <w:pPr>
-        <w:pStyle w:val="TOC2"/>
-        <w:tabs>
-          <w:tab w:val="right" w:pos="9350"/>
-        </w:tabs>
-        <w:spacing w:before="0" w:line="276" w:lineRule="auto"/>
-        <w:rPr>
-          <w:rFonts w:ascii="Times New Roman" w:eastAsiaTheme="minorEastAsia" w:hAnsi="Times New Roman"/>
-          <w:b w:val="0"/>
-          <w:bCs w:val="0"/>
-          <w:noProof/>
-          <w:color w:val="auto"/>
-          <w:sz w:val="22"/>
-          <w:szCs w:val="22"/>
-          <w:lang w:val="en-CA" w:eastAsia="ja-JP"/>
-        </w:rPr>
-      </w:pPr>
-      <w:r>
-        <w:rPr>
-          <w:rFonts w:ascii="Times New Roman" w:hAnsi="Times New Roman"/>
-          <w:noProof/>
-          <w:lang w:val="en-CA" w:eastAsia="ja-JP"/>
-        </w:rPr>
-        <w:t>10.3.1 Feb 1, 2016</w:t>
-      </w:r>
-      <w:r>
-        <w:rPr>
-          <w:rFonts w:ascii="Times New Roman" w:hAnsi="Times New Roman"/>
-          <w:noProof/>
-        </w:rPr>
-        <w:tab/>
-      </w:r>
-      <w:r>
-        <w:rPr>
-          <w:rFonts w:ascii="Times New Roman" w:hAnsi="Times New Roman"/>
-          <w:noProof/>
-        </w:rPr>
-        <w:fldChar w:fldCharType="begin"/>
-      </w:r>
-      <w:r>
-        <w:rPr>
-          <w:rFonts w:ascii="Times New Roman" w:hAnsi="Times New Roman"/>
-          <w:noProof/>
-        </w:rPr>
-        <w:instrText xml:space="preserve"> PAGEREF _Toc447907897 \h </w:instrText>
-      </w:r>
-      <w:r>
-        <w:rPr>
-          <w:rFonts w:ascii="Times New Roman" w:hAnsi="Times New Roman"/>
-          <w:noProof/>
-        </w:rPr>
-      </w:r>
-      <w:r>
-        <w:rPr>
-          <w:rFonts w:ascii="Times New Roman" w:hAnsi="Times New Roman"/>
-          <w:noProof/>
-        </w:rPr>
-        <w:fldChar w:fldCharType="separate"/>
-      </w:r>
-      <w:r>
-        <w:rPr>
-          <w:rFonts w:ascii="Times New Roman" w:hAnsi="Times New Roman"/>
-          <w:noProof/>
-        </w:rPr>
-        <w:t>82</w:t>
-      </w:r>
-      <w:r>
-        <w:rPr>
-          <w:rFonts w:ascii="Times New Roman" w:hAnsi="Times New Roman"/>
-          <w:noProof/>
-        </w:rPr>
         <w:fldChar w:fldCharType="end"/>
       </w:r>
     </w:p>
@@ -5969,7 +5210,7 @@
           <w:rFonts w:ascii="Times New Roman" w:hAnsi="Times New Roman"/>
           <w:noProof/>
         </w:rPr>
-        <w:instrText xml:space="preserve"> PAGEREF _Toc447907898 \h </w:instrText>
+        <w:instrText xml:space="preserve"> PAGEREF _Toc447914404 \h </w:instrText>
       </w:r>
       <w:r>
         <w:rPr>
@@ -6042,7 +5283,7 @@
           <w:rFonts w:ascii="Times New Roman" w:hAnsi="Times New Roman"/>
           <w:noProof/>
         </w:rPr>
-        <w:instrText xml:space="preserve"> PAGEREF _Toc447907899 \h </w:instrText>
+        <w:instrText xml:space="preserve"> PAGEREF _Toc447914405 \h </w:instrText>
       </w:r>
       <w:r>
         <w:rPr>
@@ -6115,7 +5356,7 @@
           <w:rFonts w:ascii="Times New Roman" w:hAnsi="Times New Roman"/>
           <w:noProof/>
         </w:rPr>
-        <w:instrText xml:space="preserve"> PAGEREF _Toc447907900 \h </w:instrText>
+        <w:instrText xml:space="preserve"> PAGEREF _Toc447914406 \h </w:instrText>
       </w:r>
       <w:r>
         <w:rPr>
@@ -6188,7 +5429,7 @@
           <w:rFonts w:ascii="Times New Roman" w:hAnsi="Times New Roman"/>
           <w:noProof/>
         </w:rPr>
-        <w:instrText xml:space="preserve"> PAGEREF _Toc447907901 \h </w:instrText>
+        <w:instrText xml:space="preserve"> PAGEREF _Toc447914407 \h </w:instrText>
       </w:r>
       <w:r>
         <w:rPr>
@@ -6261,7 +5502,7 @@
           <w:rFonts w:ascii="Times New Roman" w:hAnsi="Times New Roman"/>
           <w:noProof/>
         </w:rPr>
-        <w:instrText xml:space="preserve"> PAGEREF _Toc447907902 \h </w:instrText>
+        <w:instrText xml:space="preserve"> PAGEREF _Toc447914408 \h </w:instrText>
       </w:r>
       <w:r>
         <w:rPr>
@@ -6294,75 +5535,34 @@
     <w:p>
       <w:pPr>
         <w:pStyle w:val="TOC2"/>
-        <w:tabs>
-          <w:tab w:val="right" w:pos="9350"/>
-        </w:tabs>
-        <w:spacing w:before="0" w:line="276" w:lineRule="auto"/>
-        <w:rPr>
-          <w:rFonts w:ascii="Times New Roman" w:eastAsiaTheme="minorEastAsia" w:hAnsi="Times New Roman"/>
+        <w:rPr>
+          <w:rFonts w:eastAsiaTheme="minorEastAsia"/>
           <w:b w:val="0"/>
           <w:bCs w:val="0"/>
-          <w:noProof/>
           <w:color w:val="auto"/>
           <w:sz w:val="22"/>
           <w:szCs w:val="22"/>
-          <w:lang w:val="en-CA" w:eastAsia="ja-JP"/>
-        </w:rPr>
-      </w:pPr>
-      <w:r>
-        <w:rPr>
-          <w:rFonts w:ascii="Times New Roman" w:hAnsi="Times New Roman"/>
-          <w:noProof/>
-          <w:lang w:val="en-CA" w:eastAsia="ja-JP"/>
-        </w:rPr>
+        </w:rPr>
+      </w:pPr>
+      <w:r>
         <w:t>10.3.2 Feb 2, 2016</w:t>
       </w:r>
       <w:r>
-        <w:rPr>
-          <w:rFonts w:ascii="Times New Roman" w:hAnsi="Times New Roman"/>
-          <w:noProof/>
-        </w:rPr>
         <w:tab/>
       </w:r>
       <w:r>
-        <w:rPr>
-          <w:rFonts w:ascii="Times New Roman" w:hAnsi="Times New Roman"/>
-          <w:noProof/>
-        </w:rPr>
         <w:fldChar w:fldCharType="begin"/>
       </w:r>
       <w:r>
-        <w:rPr>
-          <w:rFonts w:ascii="Times New Roman" w:hAnsi="Times New Roman"/>
-          <w:noProof/>
-        </w:rPr>
-        <w:instrText xml:space="preserve"> PAGEREF _Toc447907903 \h </w:instrText>
-      </w:r>
-      <w:r>
-        <w:rPr>
-          <w:rFonts w:ascii="Times New Roman" w:hAnsi="Times New Roman"/>
-          <w:noProof/>
-        </w:rPr>
-      </w:r>
-      <w:r>
-        <w:rPr>
-          <w:rFonts w:ascii="Times New Roman" w:hAnsi="Times New Roman"/>
-          <w:noProof/>
-        </w:rPr>
+        <w:instrText xml:space="preserve"> PAGEREF _Toc447914409 \h </w:instrText>
+      </w:r>
+      <w:r>
         <w:fldChar w:fldCharType="separate"/>
       </w:r>
       <w:r>
-        <w:rPr>
-          <w:rFonts w:ascii="Times New Roman" w:hAnsi="Times New Roman"/>
-          <w:noProof/>
-        </w:rPr>
         <w:t>83</w:t>
       </w:r>
       <w:r>
-        <w:rPr>
-          <w:rFonts w:ascii="Times New Roman" w:hAnsi="Times New Roman"/>
-          <w:noProof/>
-        </w:rPr>
         <w:fldChar w:fldCharType="end"/>
       </w:r>
     </w:p>
@@ -6409,7 +5609,7 @@
           <w:rFonts w:ascii="Times New Roman" w:hAnsi="Times New Roman"/>
           <w:noProof/>
         </w:rPr>
-        <w:instrText xml:space="preserve"> PAGEREF _Toc447907904 \h </w:instrText>
+        <w:instrText xml:space="preserve"> PAGEREF _Toc447914410 \h </w:instrText>
       </w:r>
       <w:r>
         <w:rPr>
@@ -6482,7 +5682,7 @@
           <w:rFonts w:ascii="Times New Roman" w:hAnsi="Times New Roman"/>
           <w:noProof/>
         </w:rPr>
-        <w:instrText xml:space="preserve"> PAGEREF _Toc447907905 \h </w:instrText>
+        <w:instrText xml:space="preserve"> PAGEREF _Toc447914411 \h </w:instrText>
       </w:r>
       <w:r>
         <w:rPr>
@@ -6555,7 +5755,7 @@
           <w:rFonts w:ascii="Times New Roman" w:hAnsi="Times New Roman"/>
           <w:noProof/>
         </w:rPr>
-        <w:instrText xml:space="preserve"> PAGEREF _Toc447907906 \h </w:instrText>
+        <w:instrText xml:space="preserve"> PAGEREF _Toc447914412 \h </w:instrText>
       </w:r>
       <w:r>
         <w:rPr>
@@ -6588,75 +5788,34 @@
     <w:p>
       <w:pPr>
         <w:pStyle w:val="TOC2"/>
-        <w:tabs>
-          <w:tab w:val="right" w:pos="9350"/>
-        </w:tabs>
-        <w:spacing w:before="0" w:line="276" w:lineRule="auto"/>
-        <w:rPr>
-          <w:rFonts w:ascii="Times New Roman" w:eastAsiaTheme="minorEastAsia" w:hAnsi="Times New Roman"/>
+        <w:rPr>
+          <w:rFonts w:eastAsiaTheme="minorEastAsia"/>
           <w:b w:val="0"/>
           <w:bCs w:val="0"/>
-          <w:noProof/>
           <w:color w:val="auto"/>
           <w:sz w:val="22"/>
           <w:szCs w:val="22"/>
-          <w:lang w:val="en-CA" w:eastAsia="ja-JP"/>
-        </w:rPr>
-      </w:pPr>
-      <w:r>
-        <w:rPr>
-          <w:rFonts w:ascii="Times New Roman" w:hAnsi="Times New Roman"/>
-          <w:noProof/>
-          <w:lang w:val="en-CA" w:eastAsia="ja-JP"/>
-        </w:rPr>
+        </w:rPr>
+      </w:pPr>
+      <w:r>
         <w:t>10.3.3 Feb 5th, 2016</w:t>
       </w:r>
       <w:r>
-        <w:rPr>
-          <w:rFonts w:ascii="Times New Roman" w:hAnsi="Times New Roman"/>
-          <w:noProof/>
-        </w:rPr>
         <w:tab/>
       </w:r>
       <w:r>
-        <w:rPr>
-          <w:rFonts w:ascii="Times New Roman" w:hAnsi="Times New Roman"/>
-          <w:noProof/>
-        </w:rPr>
         <w:fldChar w:fldCharType="begin"/>
       </w:r>
       <w:r>
-        <w:rPr>
-          <w:rFonts w:ascii="Times New Roman" w:hAnsi="Times New Roman"/>
-          <w:noProof/>
-        </w:rPr>
-        <w:instrText xml:space="preserve"> PAGEREF _Toc447907907 \h </w:instrText>
-      </w:r>
-      <w:r>
-        <w:rPr>
-          <w:rFonts w:ascii="Times New Roman" w:hAnsi="Times New Roman"/>
-          <w:noProof/>
-        </w:rPr>
-      </w:r>
-      <w:r>
-        <w:rPr>
-          <w:rFonts w:ascii="Times New Roman" w:hAnsi="Times New Roman"/>
-          <w:noProof/>
-        </w:rPr>
+        <w:instrText xml:space="preserve"> PAGEREF _Toc447914413 \h </w:instrText>
+      </w:r>
+      <w:r>
         <w:fldChar w:fldCharType="separate"/>
       </w:r>
       <w:r>
-        <w:rPr>
-          <w:rFonts w:ascii="Times New Roman" w:hAnsi="Times New Roman"/>
-          <w:noProof/>
-        </w:rPr>
         <w:t>84</w:t>
       </w:r>
       <w:r>
-        <w:rPr>
-          <w:rFonts w:ascii="Times New Roman" w:hAnsi="Times New Roman"/>
-          <w:noProof/>
-        </w:rPr>
         <w:fldChar w:fldCharType="end"/>
       </w:r>
     </w:p>
@@ -6703,7 +5862,7 @@
           <w:rFonts w:ascii="Times New Roman" w:hAnsi="Times New Roman"/>
           <w:noProof/>
         </w:rPr>
-        <w:instrText xml:space="preserve"> PAGEREF _Toc447907908 \h </w:instrText>
+        <w:instrText xml:space="preserve"> PAGEREF _Toc447914414 \h </w:instrText>
       </w:r>
       <w:r>
         <w:rPr>
@@ -6776,7 +5935,7 @@
           <w:rFonts w:ascii="Times New Roman" w:hAnsi="Times New Roman"/>
           <w:noProof/>
         </w:rPr>
-        <w:instrText xml:space="preserve"> PAGEREF _Toc447907909 \h </w:instrText>
+        <w:instrText xml:space="preserve"> PAGEREF _Toc447914415 \h </w:instrText>
       </w:r>
       <w:r>
         <w:rPr>
@@ -6809,75 +5968,34 @@
     <w:p>
       <w:pPr>
         <w:pStyle w:val="TOC2"/>
-        <w:tabs>
-          <w:tab w:val="right" w:pos="9350"/>
-        </w:tabs>
-        <w:spacing w:before="0" w:line="276" w:lineRule="auto"/>
-        <w:rPr>
-          <w:rFonts w:ascii="Times New Roman" w:eastAsiaTheme="minorEastAsia" w:hAnsi="Times New Roman"/>
+        <w:rPr>
+          <w:rFonts w:eastAsiaTheme="minorEastAsia"/>
           <w:b w:val="0"/>
           <w:bCs w:val="0"/>
-          <w:noProof/>
           <w:color w:val="auto"/>
           <w:sz w:val="22"/>
           <w:szCs w:val="22"/>
-          <w:lang w:val="en-CA" w:eastAsia="ja-JP"/>
-        </w:rPr>
-      </w:pPr>
-      <w:r>
-        <w:rPr>
-          <w:rFonts w:ascii="Times New Roman" w:hAnsi="Times New Roman"/>
-          <w:noProof/>
-          <w:lang w:val="en-CA" w:eastAsia="ja-JP"/>
-        </w:rPr>
+        </w:rPr>
+      </w:pPr>
+      <w:r>
         <w:t>10.3.4 Mar 9th, 2016</w:t>
       </w:r>
       <w:r>
-        <w:rPr>
-          <w:rFonts w:ascii="Times New Roman" w:hAnsi="Times New Roman"/>
-          <w:noProof/>
-        </w:rPr>
         <w:tab/>
       </w:r>
       <w:r>
-        <w:rPr>
-          <w:rFonts w:ascii="Times New Roman" w:hAnsi="Times New Roman"/>
-          <w:noProof/>
-        </w:rPr>
         <w:fldChar w:fldCharType="begin"/>
       </w:r>
       <w:r>
-        <w:rPr>
-          <w:rFonts w:ascii="Times New Roman" w:hAnsi="Times New Roman"/>
-          <w:noProof/>
-        </w:rPr>
-        <w:instrText xml:space="preserve"> PAGEREF _Toc447907910 \h </w:instrText>
-      </w:r>
-      <w:r>
-        <w:rPr>
-          <w:rFonts w:ascii="Times New Roman" w:hAnsi="Times New Roman"/>
-          <w:noProof/>
-        </w:rPr>
-      </w:r>
-      <w:r>
-        <w:rPr>
-          <w:rFonts w:ascii="Times New Roman" w:hAnsi="Times New Roman"/>
-          <w:noProof/>
-        </w:rPr>
+        <w:instrText xml:space="preserve"> PAGEREF _Toc447914416 \h </w:instrText>
+      </w:r>
+      <w:r>
         <w:fldChar w:fldCharType="separate"/>
       </w:r>
       <w:r>
-        <w:rPr>
-          <w:rFonts w:ascii="Times New Roman" w:hAnsi="Times New Roman"/>
-          <w:noProof/>
-        </w:rPr>
         <w:t>85</w:t>
       </w:r>
       <w:r>
-        <w:rPr>
-          <w:rFonts w:ascii="Times New Roman" w:hAnsi="Times New Roman"/>
-          <w:noProof/>
-        </w:rPr>
         <w:fldChar w:fldCharType="end"/>
       </w:r>
     </w:p>
@@ -6924,7 +6042,7 @@
           <w:rFonts w:ascii="Times New Roman" w:hAnsi="Times New Roman"/>
           <w:noProof/>
         </w:rPr>
-        <w:instrText xml:space="preserve"> PAGEREF _Toc447907911 \h </w:instrText>
+        <w:instrText xml:space="preserve"> PAGEREF _Toc447914417 \h </w:instrText>
       </w:r>
       <w:r>
         <w:rPr>
@@ -6997,7 +6115,7 @@
           <w:rFonts w:ascii="Times New Roman" w:hAnsi="Times New Roman"/>
           <w:noProof/>
         </w:rPr>
-        <w:instrText xml:space="preserve"> PAGEREF _Toc447907912 \h </w:instrText>
+        <w:instrText xml:space="preserve"> PAGEREF _Toc447914418 \h </w:instrText>
       </w:r>
       <w:r>
         <w:rPr>
@@ -7030,76 +6148,35 @@
     <w:p>
       <w:pPr>
         <w:pStyle w:val="TOC2"/>
-        <w:tabs>
-          <w:tab w:val="right" w:pos="9350"/>
-        </w:tabs>
-        <w:spacing w:before="0" w:line="276" w:lineRule="auto"/>
-        <w:rPr>
-          <w:rFonts w:ascii="Times New Roman" w:eastAsiaTheme="minorEastAsia" w:hAnsi="Times New Roman"/>
+        <w:rPr>
+          <w:rFonts w:eastAsiaTheme="minorEastAsia"/>
           <w:b w:val="0"/>
           <w:bCs w:val="0"/>
-          <w:noProof/>
           <w:color w:val="auto"/>
           <w:sz w:val="22"/>
           <w:szCs w:val="22"/>
-          <w:lang w:val="en-CA" w:eastAsia="ja-JP"/>
-        </w:rPr>
-      </w:pPr>
-      <w:r>
-        <w:rPr>
-          <w:rFonts w:ascii="Times New Roman" w:hAnsi="Times New Roman"/>
-          <w:noProof/>
-          <w:lang w:val="en-CA" w:eastAsia="ja-JP"/>
-        </w:rPr>
+        </w:rPr>
+      </w:pPr>
+      <w:r>
         <w:lastRenderedPageBreak/>
         <w:t>10.3.5 March 14th</w:t>
       </w:r>
       <w:r>
-        <w:rPr>
-          <w:rFonts w:ascii="Times New Roman" w:hAnsi="Times New Roman"/>
-          <w:noProof/>
-        </w:rPr>
         <w:tab/>
       </w:r>
       <w:r>
-        <w:rPr>
-          <w:rFonts w:ascii="Times New Roman" w:hAnsi="Times New Roman"/>
-          <w:noProof/>
-        </w:rPr>
         <w:fldChar w:fldCharType="begin"/>
       </w:r>
       <w:r>
-        <w:rPr>
-          <w:rFonts w:ascii="Times New Roman" w:hAnsi="Times New Roman"/>
-          <w:noProof/>
-        </w:rPr>
-        <w:instrText xml:space="preserve"> PAGEREF _Toc447907913 \h </w:instrText>
-      </w:r>
-      <w:r>
-        <w:rPr>
-          <w:rFonts w:ascii="Times New Roman" w:hAnsi="Times New Roman"/>
-          <w:noProof/>
-        </w:rPr>
-      </w:r>
-      <w:r>
-        <w:rPr>
-          <w:rFonts w:ascii="Times New Roman" w:hAnsi="Times New Roman"/>
-          <w:noProof/>
-        </w:rPr>
+        <w:instrText xml:space="preserve"> PAGEREF _Toc447914419 \h </w:instrText>
+      </w:r>
+      <w:r>
         <w:fldChar w:fldCharType="separate"/>
       </w:r>
       <w:r>
-        <w:rPr>
-          <w:rFonts w:ascii="Times New Roman" w:hAnsi="Times New Roman"/>
-          <w:noProof/>
-        </w:rPr>
         <w:t>86</w:t>
       </w:r>
       <w:r>
-        <w:rPr>
-          <w:rFonts w:ascii="Times New Roman" w:hAnsi="Times New Roman"/>
-          <w:noProof/>
-        </w:rPr>
         <w:fldChar w:fldCharType="end"/>
       </w:r>
     </w:p>
@@ -7146,7 +6223,7 @@
           <w:rFonts w:ascii="Times New Roman" w:hAnsi="Times New Roman"/>
           <w:noProof/>
         </w:rPr>
-        <w:instrText xml:space="preserve"> PAGEREF _Toc447907914 \h </w:instrText>
+        <w:instrText xml:space="preserve"> PAGEREF _Toc447914420 \h </w:instrText>
       </w:r>
       <w:r>
         <w:rPr>
@@ -7219,7 +6296,7 @@
           <w:rFonts w:ascii="Times New Roman" w:hAnsi="Times New Roman"/>
           <w:noProof/>
         </w:rPr>
-        <w:instrText xml:space="preserve"> PAGEREF _Toc447907915 \h </w:instrText>
+        <w:instrText xml:space="preserve"> PAGEREF _Toc447914421 \h </w:instrText>
       </w:r>
       <w:r>
         <w:rPr>
@@ -7252,75 +6329,34 @@
     <w:p>
       <w:pPr>
         <w:pStyle w:val="TOC2"/>
-        <w:tabs>
-          <w:tab w:val="right" w:pos="9350"/>
-        </w:tabs>
-        <w:spacing w:before="0" w:line="276" w:lineRule="auto"/>
-        <w:rPr>
-          <w:rFonts w:ascii="Times New Roman" w:eastAsiaTheme="minorEastAsia" w:hAnsi="Times New Roman"/>
+        <w:rPr>
+          <w:rFonts w:eastAsiaTheme="minorEastAsia"/>
           <w:b w:val="0"/>
           <w:bCs w:val="0"/>
-          <w:noProof/>
           <w:color w:val="auto"/>
           <w:sz w:val="22"/>
           <w:szCs w:val="22"/>
-          <w:lang w:val="en-CA" w:eastAsia="ja-JP"/>
-        </w:rPr>
-      </w:pPr>
-      <w:r>
-        <w:rPr>
-          <w:rFonts w:ascii="Times New Roman" w:hAnsi="Times New Roman"/>
-          <w:noProof/>
-          <w:lang w:val="en-CA" w:eastAsia="ja-JP"/>
-        </w:rPr>
+        </w:rPr>
+      </w:pPr>
+      <w:r>
         <w:t>10.3.6 March 17th</w:t>
       </w:r>
       <w:r>
-        <w:rPr>
-          <w:rFonts w:ascii="Times New Roman" w:hAnsi="Times New Roman"/>
-          <w:noProof/>
-        </w:rPr>
         <w:tab/>
       </w:r>
       <w:r>
-        <w:rPr>
-          <w:rFonts w:ascii="Times New Roman" w:hAnsi="Times New Roman"/>
-          <w:noProof/>
-        </w:rPr>
         <w:fldChar w:fldCharType="begin"/>
       </w:r>
       <w:r>
-        <w:rPr>
-          <w:rFonts w:ascii="Times New Roman" w:hAnsi="Times New Roman"/>
-          <w:noProof/>
-        </w:rPr>
-        <w:instrText xml:space="preserve"> PAGEREF _Toc447907916 \h </w:instrText>
-      </w:r>
-      <w:r>
-        <w:rPr>
-          <w:rFonts w:ascii="Times New Roman" w:hAnsi="Times New Roman"/>
-          <w:noProof/>
-        </w:rPr>
-      </w:r>
-      <w:r>
-        <w:rPr>
-          <w:rFonts w:ascii="Times New Roman" w:hAnsi="Times New Roman"/>
-          <w:noProof/>
-        </w:rPr>
+        <w:instrText xml:space="preserve"> PAGEREF _Toc447914422 \h </w:instrText>
+      </w:r>
+      <w:r>
         <w:fldChar w:fldCharType="separate"/>
       </w:r>
       <w:r>
-        <w:rPr>
-          <w:rFonts w:ascii="Times New Roman" w:hAnsi="Times New Roman"/>
-          <w:noProof/>
-        </w:rPr>
         <w:t>87</w:t>
       </w:r>
       <w:r>
-        <w:rPr>
-          <w:rFonts w:ascii="Times New Roman" w:hAnsi="Times New Roman"/>
-          <w:noProof/>
-        </w:rPr>
         <w:fldChar w:fldCharType="end"/>
       </w:r>
     </w:p>
@@ -7367,7 +6403,7 @@
           <w:rFonts w:ascii="Times New Roman" w:hAnsi="Times New Roman"/>
           <w:noProof/>
         </w:rPr>
-        <w:instrText xml:space="preserve"> PAGEREF _Toc447907917 \h </w:instrText>
+        <w:instrText xml:space="preserve"> PAGEREF _Toc447914423 \h </w:instrText>
       </w:r>
       <w:r>
         <w:rPr>
@@ -7440,7 +6476,7 @@
           <w:rFonts w:ascii="Times New Roman" w:hAnsi="Times New Roman"/>
           <w:noProof/>
         </w:rPr>
-        <w:instrText xml:space="preserve"> PAGEREF _Toc447907918 \h </w:instrText>
+        <w:instrText xml:space="preserve"> PAGEREF _Toc447914424 \h </w:instrText>
       </w:r>
       <w:r>
         <w:rPr>
@@ -7473,75 +6509,34 @@
     <w:p>
       <w:pPr>
         <w:pStyle w:val="TOC2"/>
-        <w:tabs>
-          <w:tab w:val="right" w:pos="9350"/>
-        </w:tabs>
-        <w:spacing w:before="0" w:line="276" w:lineRule="auto"/>
-        <w:rPr>
-          <w:rFonts w:ascii="Times New Roman" w:eastAsiaTheme="minorEastAsia" w:hAnsi="Times New Roman"/>
+        <w:rPr>
+          <w:rFonts w:eastAsiaTheme="minorEastAsia"/>
           <w:b w:val="0"/>
           <w:bCs w:val="0"/>
-          <w:noProof/>
           <w:color w:val="auto"/>
           <w:sz w:val="22"/>
           <w:szCs w:val="22"/>
-          <w:lang w:val="en-CA" w:eastAsia="ja-JP"/>
-        </w:rPr>
-      </w:pPr>
-      <w:r>
-        <w:rPr>
-          <w:rFonts w:ascii="Times New Roman" w:hAnsi="Times New Roman"/>
-          <w:noProof/>
-          <w:lang w:val="en-CA" w:eastAsia="ja-JP"/>
-        </w:rPr>
+        </w:rPr>
+      </w:pPr>
+      <w:r>
         <w:t>10.3.7 March 20th</w:t>
       </w:r>
       <w:r>
-        <w:rPr>
-          <w:rFonts w:ascii="Times New Roman" w:hAnsi="Times New Roman"/>
-          <w:noProof/>
-        </w:rPr>
         <w:tab/>
       </w:r>
       <w:r>
-        <w:rPr>
-          <w:rFonts w:ascii="Times New Roman" w:hAnsi="Times New Roman"/>
-          <w:noProof/>
-        </w:rPr>
         <w:fldChar w:fldCharType="begin"/>
       </w:r>
       <w:r>
-        <w:rPr>
-          <w:rFonts w:ascii="Times New Roman" w:hAnsi="Times New Roman"/>
-          <w:noProof/>
-        </w:rPr>
-        <w:instrText xml:space="preserve"> PAGEREF _Toc447907919 \h </w:instrText>
-      </w:r>
-      <w:r>
-        <w:rPr>
-          <w:rFonts w:ascii="Times New Roman" w:hAnsi="Times New Roman"/>
-          <w:noProof/>
-        </w:rPr>
-      </w:r>
-      <w:r>
-        <w:rPr>
-          <w:rFonts w:ascii="Times New Roman" w:hAnsi="Times New Roman"/>
-          <w:noProof/>
-        </w:rPr>
+        <w:instrText xml:space="preserve"> PAGEREF _Toc447914425 \h </w:instrText>
+      </w:r>
+      <w:r>
         <w:fldChar w:fldCharType="separate"/>
       </w:r>
       <w:r>
-        <w:rPr>
-          <w:rFonts w:ascii="Times New Roman" w:hAnsi="Times New Roman"/>
-          <w:noProof/>
-        </w:rPr>
         <w:t>88</w:t>
       </w:r>
       <w:r>
-        <w:rPr>
-          <w:rFonts w:ascii="Times New Roman" w:hAnsi="Times New Roman"/>
-          <w:noProof/>
-        </w:rPr>
         <w:fldChar w:fldCharType="end"/>
       </w:r>
     </w:p>
@@ -7588,7 +6583,7 @@
           <w:rFonts w:ascii="Times New Roman" w:hAnsi="Times New Roman"/>
           <w:noProof/>
         </w:rPr>
-        <w:instrText xml:space="preserve"> PAGEREF _Toc447907920 \h </w:instrText>
+        <w:instrText xml:space="preserve"> PAGEREF _Toc447914426 \h </w:instrText>
       </w:r>
       <w:r>
         <w:rPr>
@@ -7661,7 +6656,7 @@
           <w:rFonts w:ascii="Times New Roman" w:hAnsi="Times New Roman"/>
           <w:noProof/>
         </w:rPr>
-        <w:instrText xml:space="preserve"> PAGEREF _Toc447907921 \h </w:instrText>
+        <w:instrText xml:space="preserve"> PAGEREF _Toc447914427 \h </w:instrText>
       </w:r>
       <w:r>
         <w:rPr>
@@ -7694,75 +6689,34 @@
     <w:p>
       <w:pPr>
         <w:pStyle w:val="TOC2"/>
-        <w:tabs>
-          <w:tab w:val="right" w:pos="9350"/>
-        </w:tabs>
-        <w:spacing w:before="0" w:line="276" w:lineRule="auto"/>
-        <w:rPr>
-          <w:rFonts w:ascii="Times New Roman" w:eastAsiaTheme="minorEastAsia" w:hAnsi="Times New Roman"/>
+        <w:rPr>
+          <w:rFonts w:eastAsiaTheme="minorEastAsia"/>
           <w:b w:val="0"/>
           <w:bCs w:val="0"/>
-          <w:noProof/>
           <w:color w:val="auto"/>
           <w:sz w:val="22"/>
           <w:szCs w:val="22"/>
-          <w:lang w:val="en-CA" w:eastAsia="ja-JP"/>
-        </w:rPr>
-      </w:pPr>
-      <w:r>
-        <w:rPr>
-          <w:rFonts w:ascii="Times New Roman" w:hAnsi="Times New Roman"/>
-          <w:noProof/>
-          <w:lang w:val="en-CA" w:eastAsia="ja-JP"/>
-        </w:rPr>
+        </w:rPr>
+      </w:pPr>
+      <w:r>
         <w:t>10.3.8 March 31, 2016</w:t>
       </w:r>
       <w:r>
-        <w:rPr>
-          <w:rFonts w:ascii="Times New Roman" w:hAnsi="Times New Roman"/>
-          <w:noProof/>
-        </w:rPr>
         <w:tab/>
       </w:r>
       <w:r>
-        <w:rPr>
-          <w:rFonts w:ascii="Times New Roman" w:hAnsi="Times New Roman"/>
-          <w:noProof/>
-        </w:rPr>
         <w:fldChar w:fldCharType="begin"/>
       </w:r>
       <w:r>
-        <w:rPr>
-          <w:rFonts w:ascii="Times New Roman" w:hAnsi="Times New Roman"/>
-          <w:noProof/>
-        </w:rPr>
-        <w:instrText xml:space="preserve"> PAGEREF _Toc447907922 \h </w:instrText>
-      </w:r>
-      <w:r>
-        <w:rPr>
-          <w:rFonts w:ascii="Times New Roman" w:hAnsi="Times New Roman"/>
-          <w:noProof/>
-        </w:rPr>
-      </w:r>
-      <w:r>
-        <w:rPr>
-          <w:rFonts w:ascii="Times New Roman" w:hAnsi="Times New Roman"/>
-          <w:noProof/>
-        </w:rPr>
+        <w:instrText xml:space="preserve"> PAGEREF _Toc447914428 \h </w:instrText>
+      </w:r>
+      <w:r>
         <w:fldChar w:fldCharType="separate"/>
       </w:r>
       <w:r>
-        <w:rPr>
-          <w:rFonts w:ascii="Times New Roman" w:hAnsi="Times New Roman"/>
-          <w:noProof/>
-        </w:rPr>
         <w:t>89</w:t>
       </w:r>
       <w:r>
-        <w:rPr>
-          <w:rFonts w:ascii="Times New Roman" w:hAnsi="Times New Roman"/>
-          <w:noProof/>
-        </w:rPr>
         <w:fldChar w:fldCharType="end"/>
       </w:r>
     </w:p>
@@ -7809,7 +6763,7 @@
           <w:rFonts w:ascii="Times New Roman" w:hAnsi="Times New Roman"/>
           <w:noProof/>
         </w:rPr>
-        <w:instrText xml:space="preserve"> PAGEREF _Toc447907923 \h </w:instrText>
+        <w:instrText xml:space="preserve"> PAGEREF _Toc447914429 \h </w:instrText>
       </w:r>
       <w:r>
         <w:rPr>
@@ -7882,7 +6836,7 @@
           <w:rFonts w:ascii="Times New Roman" w:hAnsi="Times New Roman"/>
           <w:noProof/>
         </w:rPr>
-        <w:instrText xml:space="preserve"> PAGEREF _Toc447907924 \h </w:instrText>
+        <w:instrText xml:space="preserve"> PAGEREF _Toc447914430 \h </w:instrText>
       </w:r>
       <w:r>
         <w:rPr>
@@ -7915,261 +6869,125 @@
     <w:p>
       <w:pPr>
         <w:pStyle w:val="TOC2"/>
-        <w:tabs>
-          <w:tab w:val="right" w:pos="9350"/>
-        </w:tabs>
-        <w:spacing w:before="0" w:line="276" w:lineRule="auto"/>
-        <w:rPr>
-          <w:rFonts w:ascii="Times New Roman" w:eastAsiaTheme="minorEastAsia" w:hAnsi="Times New Roman"/>
+        <w:rPr>
+          <w:rFonts w:eastAsiaTheme="minorEastAsia"/>
           <w:b w:val="0"/>
           <w:bCs w:val="0"/>
-          <w:noProof/>
           <w:color w:val="auto"/>
           <w:sz w:val="22"/>
           <w:szCs w:val="22"/>
-          <w:lang w:val="en-CA" w:eastAsia="ja-JP"/>
-        </w:rPr>
-      </w:pPr>
-      <w:r>
-        <w:rPr>
-          <w:rFonts w:ascii="Times New Roman" w:hAnsi="Times New Roman"/>
-          <w:noProof/>
-        </w:rPr>
+        </w:rPr>
+      </w:pPr>
+      <w:r>
         <w:t>10.4 Acknowledgements</w:t>
       </w:r>
       <w:r>
-        <w:rPr>
-          <w:rFonts w:ascii="Times New Roman" w:hAnsi="Times New Roman"/>
-          <w:noProof/>
-        </w:rPr>
         <w:tab/>
       </w:r>
       <w:r>
-        <w:rPr>
-          <w:rFonts w:ascii="Times New Roman" w:hAnsi="Times New Roman"/>
-          <w:noProof/>
-        </w:rPr>
         <w:fldChar w:fldCharType="begin"/>
       </w:r>
       <w:r>
-        <w:rPr>
-          <w:rFonts w:ascii="Times New Roman" w:hAnsi="Times New Roman"/>
-          <w:noProof/>
-        </w:rPr>
-        <w:instrText xml:space="preserve"> PAGEREF _Toc447907925 \h </w:instrText>
-      </w:r>
-      <w:r>
-        <w:rPr>
-          <w:rFonts w:ascii="Times New Roman" w:hAnsi="Times New Roman"/>
-          <w:noProof/>
-        </w:rPr>
-      </w:r>
-      <w:r>
-        <w:rPr>
-          <w:rFonts w:ascii="Times New Roman" w:hAnsi="Times New Roman"/>
-          <w:noProof/>
-        </w:rPr>
+        <w:instrText xml:space="preserve"> PAGEREF _Toc447914431 \h </w:instrText>
+      </w:r>
+      <w:r>
         <w:fldChar w:fldCharType="separate"/>
       </w:r>
       <w:r>
-        <w:rPr>
-          <w:rFonts w:ascii="Times New Roman" w:hAnsi="Times New Roman"/>
-          <w:noProof/>
-        </w:rPr>
         <w:t>90</w:t>
       </w:r>
       <w:r>
-        <w:rPr>
-          <w:rFonts w:ascii="Times New Roman" w:hAnsi="Times New Roman"/>
-          <w:noProof/>
-        </w:rPr>
         <w:fldChar w:fldCharType="end"/>
       </w:r>
     </w:p>
     <w:p>
       <w:pPr>
         <w:pStyle w:val="TOC2"/>
-        <w:tabs>
-          <w:tab w:val="right" w:pos="9350"/>
-        </w:tabs>
-        <w:spacing w:before="0" w:line="276" w:lineRule="auto"/>
-        <w:rPr>
-          <w:rFonts w:ascii="Times New Roman" w:eastAsiaTheme="minorEastAsia" w:hAnsi="Times New Roman"/>
+        <w:rPr>
+          <w:rFonts w:eastAsiaTheme="minorEastAsia"/>
           <w:b w:val="0"/>
           <w:bCs w:val="0"/>
-          <w:noProof/>
           <w:color w:val="auto"/>
           <w:sz w:val="22"/>
           <w:szCs w:val="22"/>
-          <w:lang w:val="en-CA" w:eastAsia="ja-JP"/>
-        </w:rPr>
-      </w:pPr>
-      <w:r>
-        <w:rPr>
-          <w:rFonts w:ascii="Times New Roman" w:hAnsi="Times New Roman"/>
-          <w:noProof/>
-        </w:rPr>
+        </w:rPr>
+      </w:pPr>
+      <w:r>
         <w:t>10.5 List of Tables</w:t>
       </w:r>
       <w:r>
-        <w:rPr>
-          <w:rFonts w:ascii="Times New Roman" w:hAnsi="Times New Roman"/>
-          <w:noProof/>
-        </w:rPr>
         <w:tab/>
       </w:r>
       <w:r>
-        <w:rPr>
-          <w:rFonts w:ascii="Times New Roman" w:hAnsi="Times New Roman"/>
-          <w:noProof/>
-        </w:rPr>
         <w:fldChar w:fldCharType="begin"/>
       </w:r>
       <w:r>
-        <w:rPr>
-          <w:rFonts w:ascii="Times New Roman" w:hAnsi="Times New Roman"/>
-          <w:noProof/>
-        </w:rPr>
-        <w:instrText xml:space="preserve"> PAGEREF _Toc447907926 \h </w:instrText>
-      </w:r>
-      <w:r>
-        <w:rPr>
-          <w:rFonts w:ascii="Times New Roman" w:hAnsi="Times New Roman"/>
-          <w:noProof/>
-        </w:rPr>
-      </w:r>
-      <w:r>
-        <w:rPr>
-          <w:rFonts w:ascii="Times New Roman" w:hAnsi="Times New Roman"/>
-          <w:noProof/>
-        </w:rPr>
+        <w:instrText xml:space="preserve"> PAGEREF _Toc447914432 \h </w:instrText>
+      </w:r>
+      <w:r>
         <w:fldChar w:fldCharType="separate"/>
       </w:r>
       <w:r>
-        <w:rPr>
-          <w:rFonts w:ascii="Times New Roman" w:hAnsi="Times New Roman"/>
-          <w:noProof/>
-        </w:rPr>
         <w:t>91</w:t>
       </w:r>
       <w:r>
-        <w:rPr>
-          <w:rFonts w:ascii="Times New Roman" w:hAnsi="Times New Roman"/>
-          <w:noProof/>
-        </w:rPr>
         <w:fldChar w:fldCharType="end"/>
       </w:r>
     </w:p>
     <w:p>
       <w:pPr>
         <w:pStyle w:val="TOC2"/>
-        <w:tabs>
-          <w:tab w:val="right" w:pos="9350"/>
-        </w:tabs>
-        <w:spacing w:before="0" w:line="276" w:lineRule="auto"/>
-        <w:rPr>
-          <w:rFonts w:ascii="Times New Roman" w:eastAsiaTheme="minorEastAsia" w:hAnsi="Times New Roman"/>
+        <w:rPr>
+          <w:rFonts w:eastAsiaTheme="minorEastAsia"/>
           <w:b w:val="0"/>
           <w:bCs w:val="0"/>
-          <w:noProof/>
           <w:color w:val="auto"/>
           <w:sz w:val="22"/>
           <w:szCs w:val="22"/>
-          <w:lang w:val="en-CA" w:eastAsia="ja-JP"/>
-        </w:rPr>
-      </w:pPr>
-      <w:r>
-        <w:rPr>
-          <w:rFonts w:ascii="Times New Roman" w:hAnsi="Times New Roman"/>
-          <w:noProof/>
-        </w:rPr>
+        </w:rPr>
+      </w:pPr>
+      <w:r>
         <w:t>10.6 List of Figures</w:t>
       </w:r>
       <w:r>
-        <w:rPr>
-          <w:rFonts w:ascii="Times New Roman" w:hAnsi="Times New Roman"/>
-          <w:noProof/>
-        </w:rPr>
         <w:tab/>
       </w:r>
       <w:r>
-        <w:rPr>
-          <w:rFonts w:ascii="Times New Roman" w:hAnsi="Times New Roman"/>
-          <w:noProof/>
-        </w:rPr>
         <w:fldChar w:fldCharType="begin"/>
       </w:r>
       <w:r>
-        <w:rPr>
-          <w:rFonts w:ascii="Times New Roman" w:hAnsi="Times New Roman"/>
-          <w:noProof/>
-        </w:rPr>
-        <w:instrText xml:space="preserve"> PAGEREF _Toc447907927 \h </w:instrText>
-      </w:r>
-      <w:r>
-        <w:rPr>
-          <w:rFonts w:ascii="Times New Roman" w:hAnsi="Times New Roman"/>
-          <w:noProof/>
-        </w:rPr>
-      </w:r>
-      <w:r>
-        <w:rPr>
-          <w:rFonts w:ascii="Times New Roman" w:hAnsi="Times New Roman"/>
-          <w:noProof/>
-        </w:rPr>
+        <w:instrText xml:space="preserve"> PAGEREF _Toc447914433 \h </w:instrText>
+      </w:r>
+      <w:r>
         <w:fldChar w:fldCharType="separate"/>
       </w:r>
       <w:r>
-        <w:rPr>
-          <w:rFonts w:ascii="Times New Roman" w:hAnsi="Times New Roman"/>
-          <w:noProof/>
-        </w:rPr>
         <w:t>91</w:t>
       </w:r>
       <w:r>
-        <w:rPr>
-          <w:rFonts w:ascii="Times New Roman" w:hAnsi="Times New Roman"/>
-          <w:noProof/>
-        </w:rPr>
         <w:fldChar w:fldCharType="end"/>
       </w:r>
     </w:p>
     <w:p>
       <w:pPr>
         <w:pStyle w:val="TOC2"/>
-        <w:tabs>
-          <w:tab w:val="right" w:pos="9350"/>
-        </w:tabs>
-        <w:spacing w:before="0" w:line="276" w:lineRule="auto"/>
-        <w:rPr>
-          <w:rFonts w:ascii="Times New Roman" w:eastAsiaTheme="minorEastAsia" w:hAnsi="Times New Roman"/>
-          <w:b w:val="0"/>
-          <w:bCs w:val="0"/>
-          <w:noProof/>
+        <w:rPr>
+          <w:rFonts w:eastAsiaTheme="minorEastAsia"/>
           <w:color w:val="auto"/>
-          <w:sz w:val="24"/>
-          <w:szCs w:val="24"/>
-        </w:rPr>
-      </w:pPr>
-      <w:r>
-        <w:rPr>
-          <w:rFonts w:ascii="Times New Roman" w:hAnsi="Times New Roman"/>
-          <w:sz w:val="24"/>
-          <w:szCs w:val="24"/>
-        </w:rPr>
+        </w:rPr>
+      </w:pPr>
+      <w:r>
         <w:fldChar w:fldCharType="end"/>
       </w:r>
       <w:r>
         <w:br w:type="page"/>
       </w:r>
-      <w:bookmarkStart w:id="3" w:name="_GoBack"/>
-      <w:bookmarkEnd w:id="3"/>
     </w:p>
     <w:p>
       <w:pPr>
         <w:pStyle w:val="Heading1"/>
       </w:pPr>
-      <w:bookmarkStart w:id="4" w:name="_Toc447907822"/>
+      <w:bookmarkStart w:id="4" w:name="_Toc447914328"/>
       <w:r>
         <w:lastRenderedPageBreak/>
         <w:t>1 Introduction and Architecture</w:t>
@@ -8256,7 +7074,7 @@
         <w:pStyle w:val="Heading1"/>
         <w:contextualSpacing w:val="0"/>
       </w:pPr>
-      <w:bookmarkStart w:id="5" w:name="_Toc447907823"/>
+      <w:bookmarkStart w:id="5" w:name="_Toc447914329"/>
       <w:r>
         <w:t>2 Modular Decomposition and Hierarchy</w:t>
       </w:r>
@@ -8391,7 +7209,7 @@
         <w:contextualSpacing w:val="0"/>
       </w:pPr>
       <w:bookmarkStart w:id="8" w:name="h.30j0zll" w:colFirst="0" w:colLast="0"/>
-      <w:bookmarkStart w:id="9" w:name="_Toc447907824"/>
+      <w:bookmarkStart w:id="9" w:name="_Toc447914330"/>
       <w:bookmarkEnd w:id="8"/>
       <w:r>
         <w:t>3 Module Guide</w:t>
@@ -8404,7 +7222,7 @@
         <w:contextualSpacing w:val="0"/>
       </w:pPr>
       <w:bookmarkStart w:id="10" w:name="h.1fob9te" w:colFirst="0" w:colLast="0"/>
-      <w:bookmarkStart w:id="11" w:name="_Toc447907825"/>
+      <w:bookmarkStart w:id="11" w:name="_Toc447914331"/>
       <w:bookmarkEnd w:id="10"/>
       <w:r>
         <w:t>3.1  MIS</w:t>
@@ -8417,7 +7235,7 @@
         <w:contextualSpacing w:val="0"/>
       </w:pPr>
       <w:bookmarkStart w:id="12" w:name="h.9suurc3ax55q" w:colFirst="0" w:colLast="0"/>
-      <w:bookmarkStart w:id="13" w:name="_Toc447907826"/>
+      <w:bookmarkStart w:id="13" w:name="_Toc447914332"/>
       <w:bookmarkEnd w:id="12"/>
       <w:r>
         <w:t>3.1.1 CLASS: CIRCLE</w:t>
@@ -8668,7 +7486,7 @@
         <w:contextualSpacing w:val="0"/>
       </w:pPr>
       <w:bookmarkStart w:id="14" w:name="h.e97xmcmky6ls" w:colFirst="0" w:colLast="0"/>
-      <w:bookmarkStart w:id="15" w:name="_Toc447907827"/>
+      <w:bookmarkStart w:id="15" w:name="_Toc447914333"/>
       <w:bookmarkEnd w:id="14"/>
       <w:r>
         <w:t>3.1.2 CLASS: DEBUGCONTROLLER</w:t>
@@ -8803,7 +7621,7 @@
         <w:contextualSpacing w:val="0"/>
       </w:pPr>
       <w:bookmarkStart w:id="16" w:name="h.2zadguiswzpx" w:colFirst="0" w:colLast="0"/>
-      <w:bookmarkStart w:id="17" w:name="_Toc447907828"/>
+      <w:bookmarkStart w:id="17" w:name="_Toc447914334"/>
       <w:bookmarkEnd w:id="16"/>
       <w:r>
         <w:t>3.1.3 CLASS: ERRORDIALOG</w:t>
@@ -9123,7 +7941,7 @@
         <w:contextualSpacing w:val="0"/>
       </w:pPr>
       <w:bookmarkStart w:id="18" w:name="h.xun9w4guw0mt" w:colFirst="0" w:colLast="0"/>
-      <w:bookmarkStart w:id="19" w:name="_Toc447907829"/>
+      <w:bookmarkStart w:id="19" w:name="_Toc447914335"/>
       <w:bookmarkEnd w:id="18"/>
       <w:r>
         <w:t>3.1.5 CLASS: MENUVIEW</w:t>
@@ -9318,7 +8136,7 @@
         <w:contextualSpacing w:val="0"/>
       </w:pPr>
       <w:bookmarkStart w:id="20" w:name="h.e7eqw4m47og1" w:colFirst="0" w:colLast="0"/>
-      <w:bookmarkStart w:id="21" w:name="_Toc447907830"/>
+      <w:bookmarkStart w:id="21" w:name="_Toc447914336"/>
       <w:bookmarkEnd w:id="20"/>
       <w:r>
         <w:t>3.1.6 CLASS: PLAYER</w:t>
@@ -9511,7 +8329,7 @@
         <w:contextualSpacing w:val="0"/>
       </w:pPr>
       <w:bookmarkStart w:id="22" w:name="h.u9hjyh5yerc" w:colFirst="0" w:colLast="0"/>
-      <w:bookmarkStart w:id="23" w:name="_Toc447907831"/>
+      <w:bookmarkStart w:id="23" w:name="_Toc447914337"/>
       <w:bookmarkEnd w:id="22"/>
       <w:r>
         <w:t>3.1.7 CLASS: POINT</w:t>
@@ -9793,7 +8611,7 @@
         <w:contextualSpacing w:val="0"/>
       </w:pPr>
       <w:bookmarkStart w:id="24" w:name="h.eohc7f40jw3r" w:colFirst="0" w:colLast="0"/>
-      <w:bookmarkStart w:id="25" w:name="_Toc447907832"/>
+      <w:bookmarkStart w:id="25" w:name="_Toc447914338"/>
       <w:bookmarkEnd w:id="24"/>
       <w:r>
         <w:t>3.1.8 CLASS: RECTANGLE</w:t>
@@ -10226,7 +9044,7 @@
         <w:contextualSpacing w:val="0"/>
       </w:pPr>
       <w:bookmarkStart w:id="26" w:name="h.39e5ia7j218y" w:colFirst="0" w:colLast="0"/>
-      <w:bookmarkStart w:id="27" w:name="_Toc447907833"/>
+      <w:bookmarkStart w:id="27" w:name="_Toc447914339"/>
       <w:bookmarkEnd w:id="26"/>
       <w:r>
         <w:t>3.1.9 CLASS: SCREEN</w:t>
@@ -10351,7 +9169,7 @@
         <w:contextualSpacing w:val="0"/>
       </w:pPr>
       <w:bookmarkStart w:id="28" w:name="h.96g588i36df0" w:colFirst="0" w:colLast="0"/>
-      <w:bookmarkStart w:id="29" w:name="_Toc447907834"/>
+      <w:bookmarkStart w:id="29" w:name="_Toc447914340"/>
       <w:bookmarkEnd w:id="28"/>
       <w:r>
         <w:rPr>
@@ -10750,7 +9568,7 @@
         <w:contextualSpacing w:val="0"/>
       </w:pPr>
       <w:bookmarkStart w:id="30" w:name="h.exwgu2asabga" w:colFirst="0" w:colLast="0"/>
-      <w:bookmarkStart w:id="31" w:name="_Toc447907835"/>
+      <w:bookmarkStart w:id="31" w:name="_Toc447914341"/>
       <w:bookmarkEnd w:id="30"/>
       <w:r>
         <w:t>3.1.11 CLASS: BOARDCONTROLLER</w:t>
@@ -10960,7 +9778,7 @@
         <w:contextualSpacing w:val="0"/>
       </w:pPr>
       <w:bookmarkStart w:id="32" w:name="h.hzf7z2z36tx5" w:colFirst="0" w:colLast="0"/>
-      <w:bookmarkStart w:id="33" w:name="_Toc447907836"/>
+      <w:bookmarkStart w:id="33" w:name="_Toc447914342"/>
       <w:bookmarkEnd w:id="32"/>
       <w:r>
         <w:t>3.1.12 CLASS: BOARDVIEW</w:t>
@@ -11490,7 +10308,7 @@
         <w:contextualSpacing w:val="0"/>
       </w:pPr>
       <w:bookmarkStart w:id="34" w:name="h.r4kipsfydegk" w:colFirst="0" w:colLast="0"/>
-      <w:bookmarkStart w:id="35" w:name="_Toc447907837"/>
+      <w:bookmarkStart w:id="35" w:name="_Toc447914343"/>
       <w:bookmarkEnd w:id="34"/>
       <w:r>
         <w:t xml:space="preserve">3.1.13 </w:t>
@@ -11620,7 +10438,7 @@
         <w:pStyle w:val="Heading3"/>
         <w:contextualSpacing w:val="0"/>
       </w:pPr>
-      <w:bookmarkStart w:id="37" w:name="_Toc447907838"/>
+      <w:bookmarkStart w:id="37" w:name="_Toc447914344"/>
       <w:r>
         <w:t>3.1.1</w:t>
       </w:r>
@@ -11941,7 +10759,7 @@
         <w:contextualSpacing w:val="0"/>
       </w:pPr>
       <w:bookmarkStart w:id="38" w:name="h.2et92p0" w:colFirst="0" w:colLast="0"/>
-      <w:bookmarkStart w:id="39" w:name="_Toc447907839"/>
+      <w:bookmarkStart w:id="39" w:name="_Toc447914345"/>
       <w:bookmarkEnd w:id="38"/>
       <w:r>
         <w:t>3.2  MID</w:t>
@@ -11954,7 +10772,7 @@
         <w:contextualSpacing w:val="0"/>
       </w:pPr>
       <w:bookmarkStart w:id="40" w:name="h.4t45bwy95o9p" w:colFirst="0" w:colLast="0"/>
-      <w:bookmarkStart w:id="41" w:name="_Toc447907840"/>
+      <w:bookmarkStart w:id="41" w:name="_Toc447914346"/>
       <w:bookmarkEnd w:id="40"/>
       <w:r>
         <w:t>3.2.1 CLASS: CIRCLE</w:t>
@@ -12329,7 +11147,7 @@
         <w:contextualSpacing w:val="0"/>
       </w:pPr>
       <w:bookmarkStart w:id="42" w:name="h.60tb04yq8mk4" w:colFirst="0" w:colLast="0"/>
-      <w:bookmarkStart w:id="43" w:name="_Toc447907841"/>
+      <w:bookmarkStart w:id="43" w:name="_Toc447914347"/>
       <w:bookmarkEnd w:id="42"/>
       <w:r>
         <w:t>3.2.2 CLASS: DEBUGCONTROLLER</w:t>
@@ -13424,7 +12242,7 @@
         <w:contextualSpacing w:val="0"/>
       </w:pPr>
       <w:bookmarkStart w:id="46" w:name="h.isukdr2zjhfd" w:colFirst="0" w:colLast="0"/>
-      <w:bookmarkStart w:id="47" w:name="_Toc447907842"/>
+      <w:bookmarkStart w:id="47" w:name="_Toc447914348"/>
       <w:bookmarkEnd w:id="46"/>
       <w:r>
         <w:t>3.2.3 CLASS: ERRORDIALOG</w:t>
@@ -13660,7 +12478,7 @@
         <w:contextualSpacing w:val="0"/>
       </w:pPr>
       <w:bookmarkStart w:id="48" w:name="h.288lqjj3da3u" w:colFirst="0" w:colLast="0"/>
-      <w:bookmarkStart w:id="49" w:name="_Toc447907843"/>
+      <w:bookmarkStart w:id="49" w:name="_Toc447914349"/>
       <w:bookmarkEnd w:id="48"/>
       <w:r>
         <w:lastRenderedPageBreak/>
@@ -14020,7 +12838,7 @@
         <w:contextualSpacing w:val="0"/>
       </w:pPr>
       <w:bookmarkStart w:id="52" w:name="h.izxdq0g7dqke" w:colFirst="0" w:colLast="0"/>
-      <w:bookmarkStart w:id="53" w:name="_Toc447907844"/>
+      <w:bookmarkStart w:id="53" w:name="_Toc447914350"/>
       <w:bookmarkEnd w:id="52"/>
       <w:r>
         <w:t>3.2.5 CLASS: MENUVIEW</w:t>
@@ -15331,7 +14149,7 @@
         <w:contextualSpacing w:val="0"/>
       </w:pPr>
       <w:bookmarkStart w:id="54" w:name="h.8qvqgjcphodg" w:colFirst="0" w:colLast="0"/>
-      <w:bookmarkStart w:id="55" w:name="_Toc447907845"/>
+      <w:bookmarkStart w:id="55" w:name="_Toc447914351"/>
       <w:bookmarkEnd w:id="54"/>
       <w:r>
         <w:t>3.2.6 CLASS: PLAYER</w:t>
@@ -15587,7 +14405,7 @@
         <w:contextualSpacing w:val="0"/>
       </w:pPr>
       <w:bookmarkStart w:id="56" w:name="h.4ikmxlk1w27" w:colFirst="0" w:colLast="0"/>
-      <w:bookmarkStart w:id="57" w:name="_Toc447907846"/>
+      <w:bookmarkStart w:id="57" w:name="_Toc447914352"/>
       <w:bookmarkEnd w:id="56"/>
       <w:r>
         <w:t>3.2.7 CLASS: POINT</w:t>
@@ -15900,7 +14718,7 @@
         <w:contextualSpacing w:val="0"/>
       </w:pPr>
       <w:bookmarkStart w:id="58" w:name="h.95keb9e5hdub" w:colFirst="0" w:colLast="0"/>
-      <w:bookmarkStart w:id="59" w:name="_Toc447907847"/>
+      <w:bookmarkStart w:id="59" w:name="_Toc447914353"/>
       <w:bookmarkEnd w:id="58"/>
       <w:r>
         <w:t>3.2.8 CLASS: RECTANGLE</w:t>
@@ -16366,7 +15184,7 @@
         <w:contextualSpacing w:val="0"/>
       </w:pPr>
       <w:bookmarkStart w:id="60" w:name="h.3hmf5w6kfe0l" w:colFirst="0" w:colLast="0"/>
-      <w:bookmarkStart w:id="61" w:name="_Toc447907848"/>
+      <w:bookmarkStart w:id="61" w:name="_Toc447914354"/>
       <w:bookmarkEnd w:id="60"/>
       <w:r>
         <w:t>3.2.9 CLASS: SCREEN</w:t>
@@ -16491,7 +15309,7 @@
         <w:contextualSpacing w:val="0"/>
       </w:pPr>
       <w:bookmarkStart w:id="62" w:name="h.yu3acst56pwu" w:colFirst="0" w:colLast="0"/>
-      <w:bookmarkStart w:id="63" w:name="_Toc447907849"/>
+      <w:bookmarkStart w:id="63" w:name="_Toc447914355"/>
       <w:bookmarkEnd w:id="62"/>
       <w:r>
         <w:t>3.2.10 CLASS: BOARD</w:t>
@@ -19119,7 +17937,7 @@
         <w:contextualSpacing w:val="0"/>
       </w:pPr>
       <w:bookmarkStart w:id="65" w:name="h.v91l8z7t4fam" w:colFirst="0" w:colLast="0"/>
-      <w:bookmarkStart w:id="66" w:name="_Toc447907850"/>
+      <w:bookmarkStart w:id="66" w:name="_Toc447914356"/>
       <w:bookmarkEnd w:id="65"/>
       <w:r>
         <w:t xml:space="preserve">3.2.11 CLASS: </w:t>
@@ -19507,7 +18325,7 @@
         <w:rPr>
           <w:b/>
         </w:rPr>
-        <w:tab/>
+        <w:t xml:space="preserve">            </w:t>
       </w:r>
       <w:r>
         <w:t>Holds a visualization of the board state.</w:t>
@@ -19582,7 +18400,7 @@
         <w:rPr>
           <w:b/>
         </w:rPr>
-        <w:tab/>
+        <w:t xml:space="preserve">            </w:t>
       </w:r>
       <w:r>
         <w:t>These are information containers assigned to each Player.</w:t>
@@ -19726,7 +18544,7 @@
         <w:rPr>
           <w:b/>
         </w:rPr>
-        <w:tab/>
+        <w:t xml:space="preserve">            </w:t>
       </w:r>
       <w:r>
         <w:t>Denotes the current player’s turn.</w:t>
@@ -23839,7 +22657,7 @@
         <w:contextualSpacing w:val="0"/>
       </w:pPr>
       <w:bookmarkStart w:id="70" w:name="h.v6onpex008jz" w:colFirst="0" w:colLast="0"/>
-      <w:bookmarkStart w:id="71" w:name="_Toc447907851"/>
+      <w:bookmarkStart w:id="71" w:name="_Toc447914357"/>
       <w:bookmarkEnd w:id="70"/>
       <w:r>
         <w:t>3.2.12 CLASS: BOARDVIEW</w:t>
@@ -25068,7 +23886,7 @@
         <w:contextualSpacing w:val="0"/>
       </w:pPr>
       <w:bookmarkStart w:id="72" w:name="h.d3kq98p241se" w:colFirst="0" w:colLast="0"/>
-      <w:bookmarkStart w:id="73" w:name="_Toc447907852"/>
+      <w:bookmarkStart w:id="73" w:name="_Toc447914358"/>
       <w:bookmarkEnd w:id="72"/>
       <w:r>
         <w:t xml:space="preserve">3.2.13 </w:t>
@@ -25196,7 +24014,7 @@
         <w:pStyle w:val="Heading3"/>
         <w:contextualSpacing w:val="0"/>
       </w:pPr>
-      <w:bookmarkStart w:id="75" w:name="_Toc447907853"/>
+      <w:bookmarkStart w:id="75" w:name="_Toc447914359"/>
       <w:r>
         <w:t>3.2.14</w:t>
       </w:r>
@@ -26102,7 +24920,7 @@
         <w:pStyle w:val="Heading1"/>
         <w:contextualSpacing w:val="0"/>
       </w:pPr>
-      <w:bookmarkStart w:id="77" w:name="_Toc447907854"/>
+      <w:bookmarkStart w:id="77" w:name="_Toc447914360"/>
       <w:r>
         <w:lastRenderedPageBreak/>
         <w:t>4 Trace to Requirements</w:t>
@@ -27362,7 +26180,7 @@
         <w:pStyle w:val="Heading1"/>
         <w:contextualSpacing w:val="0"/>
       </w:pPr>
-      <w:bookmarkStart w:id="81" w:name="_Toc447907855"/>
+      <w:bookmarkStart w:id="81" w:name="_Toc447914361"/>
       <w:r>
         <w:lastRenderedPageBreak/>
         <w:t xml:space="preserve">5 </w:t>
@@ -27466,7 +26284,7 @@
       </w:pPr>
       <w:bookmarkStart w:id="83" w:name="h.bps9omso1joy" w:colFirst="0" w:colLast="0"/>
       <w:bookmarkStart w:id="84" w:name="h.1t3h5sf" w:colFirst="0" w:colLast="0"/>
-      <w:bookmarkStart w:id="85" w:name="_Toc447907856"/>
+      <w:bookmarkStart w:id="85" w:name="_Toc447914362"/>
       <w:bookmarkEnd w:id="83"/>
       <w:bookmarkEnd w:id="84"/>
       <w:r>
@@ -27480,7 +26298,7 @@
         <w:pStyle w:val="Heading2"/>
         <w:contextualSpacing w:val="0"/>
       </w:pPr>
-      <w:bookmarkStart w:id="86" w:name="_Toc447907857"/>
+      <w:bookmarkStart w:id="86" w:name="_Toc447914363"/>
       <w:r>
         <w:t>6.1 Overview</w:t>
       </w:r>
@@ -27952,7 +26770,7 @@
         <w:pStyle w:val="Heading2"/>
         <w:contextualSpacing w:val="0"/>
       </w:pPr>
-      <w:bookmarkStart w:id="87" w:name="_Toc447907858"/>
+      <w:bookmarkStart w:id="87" w:name="_Toc447914364"/>
       <w:r>
         <w:t>6.2 The Board Model</w:t>
       </w:r>
@@ -28780,7 +27598,7 @@
         <w:pStyle w:val="Heading2"/>
         <w:contextualSpacing w:val="0"/>
       </w:pPr>
-      <w:bookmarkStart w:id="90" w:name="_Toc447907859"/>
+      <w:bookmarkStart w:id="90" w:name="_Toc447914365"/>
       <w:r>
         <w:t>6.3 AI Interactions with the Board Model</w:t>
       </w:r>
@@ -28900,7 +27718,7 @@
         <w:pStyle w:val="Heading1"/>
         <w:contextualSpacing w:val="0"/>
       </w:pPr>
-      <w:bookmarkStart w:id="91" w:name="_Toc447907860"/>
+      <w:bookmarkStart w:id="91" w:name="_Toc447914366"/>
       <w:r>
         <w:lastRenderedPageBreak/>
         <w:t>7</w:t>
@@ -29071,7 +27889,7 @@
         <w:contextualSpacing w:val="0"/>
       </w:pPr>
       <w:bookmarkStart w:id="92" w:name="h.4d34og8" w:colFirst="0" w:colLast="0"/>
-      <w:bookmarkStart w:id="93" w:name="_Toc447907861"/>
+      <w:bookmarkStart w:id="93" w:name="_Toc447914367"/>
       <w:bookmarkEnd w:id="92"/>
       <w:r>
         <w:t>7</w:t>
@@ -29105,7 +27923,7 @@
         <w:contextualSpacing w:val="0"/>
       </w:pPr>
       <w:bookmarkStart w:id="94" w:name="h.2s8eyo1" w:colFirst="0" w:colLast="0"/>
-      <w:bookmarkStart w:id="95" w:name="_Toc447907862"/>
+      <w:bookmarkStart w:id="95" w:name="_Toc447914368"/>
       <w:bookmarkEnd w:id="94"/>
       <w:r>
         <w:t>7</w:t>
@@ -29140,7 +27958,7 @@
         <w:contextualSpacing w:val="0"/>
       </w:pPr>
       <w:bookmarkStart w:id="96" w:name="h.17dp8vu" w:colFirst="0" w:colLast="0"/>
-      <w:bookmarkStart w:id="97" w:name="_Toc447907863"/>
+      <w:bookmarkStart w:id="97" w:name="_Toc447914369"/>
       <w:bookmarkEnd w:id="96"/>
       <w:r>
         <w:t>7</w:t>
@@ -29175,7 +27993,7 @@
         <w:contextualSpacing w:val="0"/>
       </w:pPr>
       <w:bookmarkStart w:id="98" w:name="h.3rdcrjn" w:colFirst="0" w:colLast="0"/>
-      <w:bookmarkStart w:id="99" w:name="_Toc447907864"/>
+      <w:bookmarkStart w:id="99" w:name="_Toc447914370"/>
       <w:bookmarkEnd w:id="98"/>
       <w:r>
         <w:t>7</w:t>
@@ -29214,7 +28032,7 @@
         <w:contextualSpacing w:val="0"/>
       </w:pPr>
       <w:bookmarkStart w:id="100" w:name="h.26in1rg" w:colFirst="0" w:colLast="0"/>
-      <w:bookmarkStart w:id="101" w:name="_Toc447907865"/>
+      <w:bookmarkStart w:id="101" w:name="_Toc447914371"/>
       <w:bookmarkEnd w:id="100"/>
       <w:r>
         <w:t>7</w:t>
@@ -29249,7 +28067,7 @@
         <w:contextualSpacing w:val="0"/>
       </w:pPr>
       <w:bookmarkStart w:id="102" w:name="h.lnxbz9" w:colFirst="0" w:colLast="0"/>
-      <w:bookmarkStart w:id="103" w:name="_Toc447907866"/>
+      <w:bookmarkStart w:id="103" w:name="_Toc447914372"/>
       <w:bookmarkEnd w:id="102"/>
       <w:r>
         <w:t>7</w:t>
@@ -29284,7 +28102,7 @@
         <w:contextualSpacing w:val="0"/>
       </w:pPr>
       <w:bookmarkStart w:id="104" w:name="h.35nkun2" w:colFirst="0" w:colLast="0"/>
-      <w:bookmarkStart w:id="105" w:name="_Toc447907867"/>
+      <w:bookmarkStart w:id="105" w:name="_Toc447914373"/>
       <w:bookmarkEnd w:id="104"/>
       <w:r>
         <w:t>7</w:t>
@@ -29319,7 +28137,7 @@
         <w:contextualSpacing w:val="0"/>
       </w:pPr>
       <w:bookmarkStart w:id="106" w:name="h.1ksv4uv" w:colFirst="0" w:colLast="0"/>
-      <w:bookmarkStart w:id="107" w:name="_Toc447907868"/>
+      <w:bookmarkStart w:id="107" w:name="_Toc447914374"/>
       <w:bookmarkEnd w:id="106"/>
       <w:r>
         <w:t>7</w:t>
@@ -29369,7 +28187,7 @@
         <w:pStyle w:val="Heading1"/>
         <w:contextualSpacing w:val="0"/>
       </w:pPr>
-      <w:bookmarkStart w:id="109" w:name="_Toc447907869"/>
+      <w:bookmarkStart w:id="109" w:name="_Toc447914375"/>
       <w:r>
         <w:lastRenderedPageBreak/>
         <w:t>8</w:t>
@@ -29388,7 +28206,7 @@
         <w:contextualSpacing w:val="0"/>
       </w:pPr>
       <w:bookmarkStart w:id="110" w:name="h.okp9vzvvsd5e" w:colFirst="0" w:colLast="0"/>
-      <w:bookmarkStart w:id="111" w:name="_Toc447907870"/>
+      <w:bookmarkStart w:id="111" w:name="_Toc447914376"/>
       <w:bookmarkEnd w:id="110"/>
       <w:r>
         <w:t>8</w:t>
@@ -29404,7 +28222,7 @@
         <w:contextualSpacing w:val="0"/>
       </w:pPr>
       <w:bookmarkStart w:id="112" w:name="h.w8vomj1dgml0" w:colFirst="0" w:colLast="0"/>
-      <w:bookmarkStart w:id="113" w:name="_Toc447907871"/>
+      <w:bookmarkStart w:id="113" w:name="_Toc447914377"/>
       <w:bookmarkEnd w:id="112"/>
       <w:r>
         <w:t>8</w:t>
@@ -29689,7 +28507,7 @@
         <w:contextualSpacing w:val="0"/>
       </w:pPr>
       <w:bookmarkStart w:id="116" w:name="h.u02usf6fc3bo" w:colFirst="0" w:colLast="0"/>
-      <w:bookmarkStart w:id="117" w:name="_Toc447907872"/>
+      <w:bookmarkStart w:id="117" w:name="_Toc447914378"/>
       <w:bookmarkEnd w:id="116"/>
       <w:r>
         <w:t>8</w:t>
@@ -29974,7 +28792,7 @@
         <w:contextualSpacing w:val="0"/>
       </w:pPr>
       <w:bookmarkStart w:id="120" w:name="h.5qvfq57mn8wc" w:colFirst="0" w:colLast="0"/>
-      <w:bookmarkStart w:id="121" w:name="_Toc447907873"/>
+      <w:bookmarkStart w:id="121" w:name="_Toc447914379"/>
       <w:bookmarkEnd w:id="120"/>
       <w:r>
         <w:t>8</w:t>
@@ -30257,7 +29075,7 @@
         <w:contextualSpacing w:val="0"/>
       </w:pPr>
       <w:bookmarkStart w:id="124" w:name="h.8mn82s154oox" w:colFirst="0" w:colLast="0"/>
-      <w:bookmarkStart w:id="125" w:name="_Toc447907874"/>
+      <w:bookmarkStart w:id="125" w:name="_Toc447914380"/>
       <w:bookmarkEnd w:id="124"/>
       <w:r>
         <w:t>8</w:t>
@@ -30542,7 +29360,7 @@
         <w:contextualSpacing w:val="0"/>
       </w:pPr>
       <w:bookmarkStart w:id="128" w:name="h.lo7brs96z45t" w:colFirst="0" w:colLast="0"/>
-      <w:bookmarkStart w:id="129" w:name="_Toc447907875"/>
+      <w:bookmarkStart w:id="129" w:name="_Toc447914381"/>
       <w:bookmarkEnd w:id="128"/>
       <w:r>
         <w:t>8</w:t>
@@ -30984,7 +29802,7 @@
         <w:contextualSpacing w:val="0"/>
       </w:pPr>
       <w:bookmarkStart w:id="132" w:name="h.yyzoi43dxhj" w:colFirst="0" w:colLast="0"/>
-      <w:bookmarkStart w:id="133" w:name="_Toc447907876"/>
+      <w:bookmarkStart w:id="133" w:name="_Toc447914382"/>
       <w:bookmarkEnd w:id="132"/>
       <w:r>
         <w:t>8</w:t>
@@ -31321,7 +30139,7 @@
         <w:contextualSpacing w:val="0"/>
       </w:pPr>
       <w:bookmarkStart w:id="136" w:name="h.o3uzx6viuif6" w:colFirst="0" w:colLast="0"/>
-      <w:bookmarkStart w:id="137" w:name="_Toc447907877"/>
+      <w:bookmarkStart w:id="137" w:name="_Toc447914383"/>
       <w:bookmarkEnd w:id="136"/>
       <w:r>
         <w:t>8</w:t>
@@ -31607,7 +30425,7 @@
         <w:contextualSpacing w:val="0"/>
       </w:pPr>
       <w:bookmarkStart w:id="140" w:name="h.zbri9w5focwz" w:colFirst="0" w:colLast="0"/>
-      <w:bookmarkStart w:id="141" w:name="_Toc447907878"/>
+      <w:bookmarkStart w:id="141" w:name="_Toc447914384"/>
       <w:bookmarkEnd w:id="140"/>
       <w:r>
         <w:t>8</w:t>
@@ -32087,7 +30905,7 @@
         <w:contextualSpacing w:val="0"/>
       </w:pPr>
       <w:bookmarkStart w:id="144" w:name="h.6xf5dg2698ku" w:colFirst="0" w:colLast="0"/>
-      <w:bookmarkStart w:id="145" w:name="_Toc447907879"/>
+      <w:bookmarkStart w:id="145" w:name="_Toc447914385"/>
       <w:bookmarkEnd w:id="144"/>
       <w:r>
         <w:t>8</w:t>
@@ -32435,7 +31253,7 @@
         <w:contextualSpacing w:val="0"/>
       </w:pPr>
       <w:bookmarkStart w:id="149" w:name="h.uq125ye7hgh" w:colFirst="0" w:colLast="0"/>
-      <w:bookmarkStart w:id="150" w:name="_Toc447907880"/>
+      <w:bookmarkStart w:id="150" w:name="_Toc447914386"/>
       <w:bookmarkEnd w:id="149"/>
       <w:r>
         <w:t>8</w:t>
@@ -32451,7 +31269,7 @@
         <w:contextualSpacing w:val="0"/>
       </w:pPr>
       <w:bookmarkStart w:id="151" w:name="h.4vlr5qllxwno" w:colFirst="0" w:colLast="0"/>
-      <w:bookmarkStart w:id="152" w:name="_Toc447907881"/>
+      <w:bookmarkStart w:id="152" w:name="_Toc447914387"/>
       <w:bookmarkEnd w:id="151"/>
       <w:r>
         <w:t>8</w:t>
@@ -33162,7 +31980,7 @@
         <w:contextualSpacing w:val="0"/>
       </w:pPr>
       <w:bookmarkStart w:id="155" w:name="h.z5ozera20tzw" w:colFirst="0" w:colLast="0"/>
-      <w:bookmarkStart w:id="156" w:name="_Toc447907882"/>
+      <w:bookmarkStart w:id="156" w:name="_Toc447914388"/>
       <w:bookmarkEnd w:id="155"/>
       <w:r>
         <w:t>8</w:t>
@@ -34123,7 +32941,7 @@
         <w:contextualSpacing w:val="0"/>
       </w:pPr>
       <w:bookmarkStart w:id="159" w:name="h.zhin69pg4v3u" w:colFirst="0" w:colLast="0"/>
-      <w:bookmarkStart w:id="160" w:name="_Toc447907883"/>
+      <w:bookmarkStart w:id="160" w:name="_Toc447914389"/>
       <w:bookmarkEnd w:id="159"/>
       <w:r>
         <w:t>8</w:t>
@@ -34499,7 +33317,7 @@
         <w:contextualSpacing w:val="0"/>
       </w:pPr>
       <w:bookmarkStart w:id="163" w:name="h.pmdmozxepzac" w:colFirst="0" w:colLast="0"/>
-      <w:bookmarkStart w:id="164" w:name="_Toc447907884"/>
+      <w:bookmarkStart w:id="164" w:name="_Toc447914390"/>
       <w:bookmarkEnd w:id="163"/>
       <w:r>
         <w:t>8</w:t>
@@ -35008,7 +33826,7 @@
         <w:contextualSpacing w:val="0"/>
       </w:pPr>
       <w:bookmarkStart w:id="167" w:name="h.3vqc35uvaxjq" w:colFirst="0" w:colLast="0"/>
-      <w:bookmarkStart w:id="168" w:name="_Toc447907885"/>
+      <w:bookmarkStart w:id="168" w:name="_Toc447914391"/>
       <w:bookmarkEnd w:id="167"/>
       <w:r>
         <w:t>8</w:t>
@@ -35979,7 +34797,7 @@
         <w:contextualSpacing w:val="0"/>
       </w:pPr>
       <w:bookmarkStart w:id="171" w:name="h.ab0jlsmktnre" w:colFirst="0" w:colLast="0"/>
-      <w:bookmarkStart w:id="172" w:name="_Toc447907886"/>
+      <w:bookmarkStart w:id="172" w:name="_Toc447914392"/>
       <w:bookmarkEnd w:id="171"/>
       <w:r>
         <w:t>8</w:t>
@@ -37144,7 +35962,7 @@
         <w:contextualSpacing w:val="0"/>
       </w:pPr>
       <w:bookmarkStart w:id="175" w:name="h.utjbuuuexhr7" w:colFirst="0" w:colLast="0"/>
-      <w:bookmarkStart w:id="176" w:name="_Toc447907887"/>
+      <w:bookmarkStart w:id="176" w:name="_Toc447914393"/>
       <w:bookmarkEnd w:id="175"/>
       <w:r>
         <w:t>8</w:t>
@@ -37510,7 +36328,7 @@
         <w:contextualSpacing w:val="0"/>
       </w:pPr>
       <w:bookmarkStart w:id="179" w:name="h.vxv3n3i8o2f3" w:colFirst="0" w:colLast="0"/>
-      <w:bookmarkStart w:id="180" w:name="_Toc447907888"/>
+      <w:bookmarkStart w:id="180" w:name="_Toc447914394"/>
       <w:bookmarkEnd w:id="179"/>
       <w:r>
         <w:t>8</w:t>
@@ -39015,7 +37833,7 @@
         <w:contextualSpacing w:val="0"/>
       </w:pPr>
       <w:bookmarkStart w:id="183" w:name="h.qsh70q" w:colFirst="0" w:colLast="0"/>
-      <w:bookmarkStart w:id="184" w:name="_Toc447907889"/>
+      <w:bookmarkStart w:id="184" w:name="_Toc447914395"/>
       <w:bookmarkEnd w:id="183"/>
       <w:r>
         <w:t>8</w:t>
@@ -39030,7 +37848,7 @@
         <w:pStyle w:val="Heading3"/>
         <w:contextualSpacing w:val="0"/>
       </w:pPr>
-      <w:bookmarkStart w:id="185" w:name="_Toc447907890"/>
+      <w:bookmarkStart w:id="185" w:name="_Toc447914396"/>
       <w:r>
         <w:t>8</w:t>
       </w:r>
@@ -49074,7 +47892,7 @@
         <w:pStyle w:val="Heading3"/>
         <w:contextualSpacing w:val="0"/>
       </w:pPr>
-      <w:bookmarkStart w:id="214" w:name="_Toc447907891"/>
+      <w:bookmarkStart w:id="214" w:name="_Toc447914397"/>
       <w:r>
         <w:t>8</w:t>
       </w:r>
@@ -53902,7 +52720,7 @@
         <w:pStyle w:val="Heading1"/>
         <w:contextualSpacing w:val="0"/>
       </w:pPr>
-      <w:bookmarkStart w:id="219" w:name="_Toc447907892"/>
+      <w:bookmarkStart w:id="219" w:name="_Toc447914398"/>
       <w:r>
         <w:lastRenderedPageBreak/>
         <w:t>9</w:t>
@@ -53996,7 +52814,7 @@
         <w:contextualSpacing w:val="0"/>
         <w:jc w:val="both"/>
       </w:pPr>
-      <w:bookmarkStart w:id="221" w:name="_Toc447907893"/>
+      <w:bookmarkStart w:id="221" w:name="_Toc447914399"/>
       <w:r>
         <w:lastRenderedPageBreak/>
         <w:t>10</w:t>
@@ -54014,7 +52832,7 @@
         <w:contextualSpacing w:val="0"/>
       </w:pPr>
       <w:bookmarkStart w:id="223" w:name="h.80mb5xkwg873" w:colFirst="0" w:colLast="0"/>
-      <w:bookmarkStart w:id="224" w:name="_Toc447907894"/>
+      <w:bookmarkStart w:id="224" w:name="_Toc447914400"/>
       <w:bookmarkEnd w:id="223"/>
       <w:r>
         <w:t>10</w:t>
@@ -54294,7 +53112,7 @@
         <w:pStyle w:val="Heading2"/>
         <w:contextualSpacing w:val="0"/>
       </w:pPr>
-      <w:bookmarkStart w:id="225" w:name="_Toc447907895"/>
+      <w:bookmarkStart w:id="225" w:name="_Toc447914401"/>
       <w:r>
         <w:lastRenderedPageBreak/>
         <w:t>10.2</w:t>
@@ -54642,10 +53460,9 @@
     </w:p>
     <w:p>
       <w:pPr>
-        <w:pStyle w:val="Heading2"/>
-        <w:contextualSpacing w:val="0"/>
-      </w:pPr>
-      <w:bookmarkStart w:id="226" w:name="_Toc447907896"/>
+        <w:pStyle w:val="Heading1"/>
+      </w:pPr>
+      <w:bookmarkStart w:id="226" w:name="_Toc447914402"/>
       <w:r>
         <w:lastRenderedPageBreak/>
         <w:t>10.3</w:t>
@@ -54682,7 +53499,7 @@
           <w:lang w:val="en-CA" w:eastAsia="ja-JP"/>
         </w:rPr>
       </w:pPr>
-      <w:bookmarkStart w:id="227" w:name="_Toc447907897"/>
+      <w:bookmarkStart w:id="227" w:name="_Toc447914403"/>
       <w:r>
         <w:rPr>
           <w:lang w:val="en-CA" w:eastAsia="ja-JP"/>
@@ -54737,7 +53554,7 @@
           <w:lang w:val="en-CA" w:eastAsia="ja-JP"/>
         </w:rPr>
       </w:pPr>
-      <w:bookmarkStart w:id="228" w:name="_Toc447907898"/>
+      <w:bookmarkStart w:id="228" w:name="_Toc447914404"/>
       <w:r>
         <w:rPr>
           <w:lang w:val="en-CA" w:eastAsia="ja-JP"/>
@@ -54888,7 +53705,7 @@
           <w:lang w:val="en-CA" w:eastAsia="ja-JP"/>
         </w:rPr>
       </w:pPr>
-      <w:bookmarkStart w:id="229" w:name="_Toc447907899"/>
+      <w:bookmarkStart w:id="229" w:name="_Toc447914405"/>
       <w:r>
         <w:rPr>
           <w:lang w:val="en-CA" w:eastAsia="ja-JP"/>
@@ -55038,7 +53855,7 @@
           <w:lang w:val="en-CA" w:eastAsia="ja-JP"/>
         </w:rPr>
       </w:pPr>
-      <w:bookmarkStart w:id="230" w:name="_Toc447907900"/>
+      <w:bookmarkStart w:id="230" w:name="_Toc447914406"/>
       <w:r>
         <w:rPr>
           <w:lang w:val="en-CA" w:eastAsia="ja-JP"/>
@@ -55158,7 +53975,7 @@
           <w:lang w:val="en-CA" w:eastAsia="ja-JP"/>
         </w:rPr>
       </w:pPr>
-      <w:bookmarkStart w:id="231" w:name="_Toc447907901"/>
+      <w:bookmarkStart w:id="231" w:name="_Toc447914407"/>
       <w:r>
         <w:rPr>
           <w:lang w:val="en-CA" w:eastAsia="ja-JP"/>
@@ -55240,7 +54057,7 @@
           <w:lang w:val="en-CA" w:eastAsia="ja-JP"/>
         </w:rPr>
       </w:pPr>
-      <w:bookmarkStart w:id="232" w:name="_Toc447907902"/>
+      <w:bookmarkStart w:id="232" w:name="_Toc447914408"/>
       <w:r>
         <w:rPr>
           <w:lang w:val="en-CA" w:eastAsia="ja-JP"/>
@@ -55319,12 +54136,11 @@
           <w:lang w:val="en-CA" w:eastAsia="ja-JP"/>
         </w:rPr>
       </w:pPr>
-      <w:bookmarkStart w:id="233" w:name="_Toc447907903"/>
-      <w:r>
-        <w:rPr>
-          <w:lang w:val="en-CA" w:eastAsia="ja-JP"/>
-        </w:rPr>
-        <w:lastRenderedPageBreak/>
+      <w:bookmarkStart w:id="233" w:name="_Toc447914409"/>
+      <w:r>
+        <w:rPr>
+          <w:lang w:val="en-CA" w:eastAsia="ja-JP"/>
+        </w:rPr>
         <w:t xml:space="preserve">10.3.2 </w:t>
       </w:r>
       <w:r>
@@ -55375,7 +54191,7 @@
           <w:lang w:val="en-CA" w:eastAsia="ja-JP"/>
         </w:rPr>
       </w:pPr>
-      <w:bookmarkStart w:id="234" w:name="_Toc447907904"/>
+      <w:bookmarkStart w:id="234" w:name="_Toc447914410"/>
       <w:r>
         <w:rPr>
           <w:lang w:val="en-CA" w:eastAsia="ja-JP"/>
@@ -55457,7 +54273,7 @@
           <w:lang w:val="en-CA" w:eastAsia="ja-JP"/>
         </w:rPr>
       </w:pPr>
-      <w:bookmarkStart w:id="235" w:name="_Toc447907905"/>
+      <w:bookmarkStart w:id="235" w:name="_Toc447914411"/>
       <w:r>
         <w:rPr>
           <w:lang w:val="en-CA" w:eastAsia="ja-JP"/>
@@ -55516,7 +54332,7 @@
           <w:lang w:val="en-CA" w:eastAsia="ja-JP"/>
         </w:rPr>
       </w:pPr>
-      <w:bookmarkStart w:id="236" w:name="_Toc447907906"/>
+      <w:bookmarkStart w:id="236" w:name="_Toc447914412"/>
       <w:r>
         <w:rPr>
           <w:lang w:val="en-CA" w:eastAsia="ja-JP"/>
@@ -55581,12 +54397,11 @@
           <w:lang w:val="en-CA" w:eastAsia="ja-JP"/>
         </w:rPr>
       </w:pPr>
-      <w:bookmarkStart w:id="237" w:name="_Toc447907907"/>
-      <w:r>
-        <w:rPr>
-          <w:lang w:val="en-CA" w:eastAsia="ja-JP"/>
-        </w:rPr>
-        <w:lastRenderedPageBreak/>
+      <w:bookmarkStart w:id="237" w:name="_Toc447914413"/>
+      <w:r>
+        <w:rPr>
+          <w:lang w:val="en-CA" w:eastAsia="ja-JP"/>
+        </w:rPr>
         <w:t xml:space="preserve">10.3.3 </w:t>
       </w:r>
       <w:r>
@@ -55637,7 +54452,7 @@
           <w:lang w:val="en-CA" w:eastAsia="ja-JP"/>
         </w:rPr>
       </w:pPr>
-      <w:bookmarkStart w:id="238" w:name="_Toc447907908"/>
+      <w:bookmarkStart w:id="238" w:name="_Toc447914414"/>
       <w:r>
         <w:rPr>
           <w:lang w:val="en-CA" w:eastAsia="ja-JP"/>
@@ -55692,7 +54507,7 @@
           <w:lang w:val="en-CA" w:eastAsia="ja-JP"/>
         </w:rPr>
       </w:pPr>
-      <w:bookmarkStart w:id="239" w:name="_Toc447907909"/>
+      <w:bookmarkStart w:id="239" w:name="_Toc447914415"/>
       <w:r>
         <w:rPr>
           <w:lang w:val="en-CA" w:eastAsia="ja-JP"/>
@@ -55803,12 +54618,11 @@
           <w:lang w:val="en-CA" w:eastAsia="ja-JP"/>
         </w:rPr>
       </w:pPr>
-      <w:bookmarkStart w:id="240" w:name="_Toc447907910"/>
-      <w:r>
-        <w:rPr>
-          <w:lang w:val="en-CA" w:eastAsia="ja-JP"/>
-        </w:rPr>
-        <w:lastRenderedPageBreak/>
+      <w:bookmarkStart w:id="240" w:name="_Toc447914416"/>
+      <w:r>
+        <w:rPr>
+          <w:lang w:val="en-CA" w:eastAsia="ja-JP"/>
+        </w:rPr>
         <w:t xml:space="preserve">10.3.4 </w:t>
       </w:r>
       <w:r>
@@ -55859,7 +54673,7 @@
           <w:lang w:val="en-CA" w:eastAsia="ja-JP"/>
         </w:rPr>
       </w:pPr>
-      <w:bookmarkStart w:id="241" w:name="_Toc447907911"/>
+      <w:bookmarkStart w:id="241" w:name="_Toc447914417"/>
       <w:r>
         <w:rPr>
           <w:lang w:val="en-CA" w:eastAsia="ja-JP"/>
@@ -55914,7 +54728,7 @@
           <w:lang w:val="en-CA" w:eastAsia="ja-JP"/>
         </w:rPr>
       </w:pPr>
-      <w:bookmarkStart w:id="242" w:name="_Toc447907912"/>
+      <w:bookmarkStart w:id="242" w:name="_Toc447914418"/>
       <w:r>
         <w:rPr>
           <w:lang w:val="en-CA" w:eastAsia="ja-JP"/>
@@ -55979,12 +54793,11 @@
           <w:lang w:val="en-CA" w:eastAsia="ja-JP"/>
         </w:rPr>
       </w:pPr>
-      <w:bookmarkStart w:id="243" w:name="_Toc447907913"/>
-      <w:r>
-        <w:rPr>
-          <w:lang w:val="en-CA" w:eastAsia="ja-JP"/>
-        </w:rPr>
-        <w:lastRenderedPageBreak/>
+      <w:bookmarkStart w:id="243" w:name="_Toc447914419"/>
+      <w:r>
+        <w:rPr>
+          <w:lang w:val="en-CA" w:eastAsia="ja-JP"/>
+        </w:rPr>
         <w:t xml:space="preserve">10.3.5 </w:t>
       </w:r>
       <w:r>
@@ -56035,7 +54848,7 @@
           <w:lang w:val="en-CA" w:eastAsia="ja-JP"/>
         </w:rPr>
       </w:pPr>
-      <w:bookmarkStart w:id="244" w:name="_Toc447907914"/>
+      <w:bookmarkStart w:id="244" w:name="_Toc447914420"/>
       <w:r>
         <w:rPr>
           <w:lang w:val="en-CA" w:eastAsia="ja-JP"/>
@@ -56155,7 +54968,7 @@
           <w:lang w:val="en-CA" w:eastAsia="ja-JP"/>
         </w:rPr>
       </w:pPr>
-      <w:bookmarkStart w:id="245" w:name="_Toc447907915"/>
+      <w:bookmarkStart w:id="245" w:name="_Toc447914421"/>
       <w:r>
         <w:rPr>
           <w:lang w:val="en-CA" w:eastAsia="ja-JP"/>
@@ -56234,12 +55047,11 @@
           <w:lang w:val="en-CA" w:eastAsia="ja-JP"/>
         </w:rPr>
       </w:pPr>
-      <w:bookmarkStart w:id="246" w:name="_Toc447907916"/>
-      <w:r>
-        <w:rPr>
-          <w:lang w:val="en-CA" w:eastAsia="ja-JP"/>
-        </w:rPr>
-        <w:lastRenderedPageBreak/>
+      <w:bookmarkStart w:id="246" w:name="_Toc447914422"/>
+      <w:r>
+        <w:rPr>
+          <w:lang w:val="en-CA" w:eastAsia="ja-JP"/>
+        </w:rPr>
         <w:t xml:space="preserve">10.3.6 </w:t>
       </w:r>
       <w:r>
@@ -56309,7 +55121,7 @@
           <w:lang w:val="en-CA" w:eastAsia="ja-JP"/>
         </w:rPr>
       </w:pPr>
-      <w:bookmarkStart w:id="247" w:name="_Toc447907917"/>
+      <w:bookmarkStart w:id="247" w:name="_Toc447914423"/>
       <w:r>
         <w:rPr>
           <w:lang w:val="en-CA" w:eastAsia="ja-JP"/>
@@ -56376,7 +55188,7 @@
           <w:lang w:val="en-CA" w:eastAsia="ja-JP"/>
         </w:rPr>
       </w:pPr>
-      <w:bookmarkStart w:id="248" w:name="_Toc447907918"/>
+      <w:bookmarkStart w:id="248" w:name="_Toc447914424"/>
       <w:r>
         <w:rPr>
           <w:lang w:val="en-CA" w:eastAsia="ja-JP"/>
@@ -56441,12 +55253,11 @@
           <w:lang w:val="en-CA" w:eastAsia="ja-JP"/>
         </w:rPr>
       </w:pPr>
-      <w:bookmarkStart w:id="249" w:name="_Toc447907919"/>
-      <w:r>
-        <w:rPr>
-          <w:lang w:val="en-CA" w:eastAsia="ja-JP"/>
-        </w:rPr>
-        <w:lastRenderedPageBreak/>
+      <w:bookmarkStart w:id="249" w:name="_Toc447914425"/>
+      <w:r>
+        <w:rPr>
+          <w:lang w:val="en-CA" w:eastAsia="ja-JP"/>
+        </w:rPr>
         <w:t xml:space="preserve">10.3.7 </w:t>
       </w:r>
       <w:r>
@@ -56516,7 +55327,7 @@
           <w:lang w:val="en-CA" w:eastAsia="ja-JP"/>
         </w:rPr>
       </w:pPr>
-      <w:bookmarkStart w:id="250" w:name="_Toc447907920"/>
+      <w:bookmarkStart w:id="250" w:name="_Toc447914426"/>
       <w:r>
         <w:rPr>
           <w:lang w:val="en-CA" w:eastAsia="ja-JP"/>
@@ -56572,7 +55383,7 @@
           <w:lang w:val="en-CA" w:eastAsia="ja-JP"/>
         </w:rPr>
       </w:pPr>
-      <w:bookmarkStart w:id="251" w:name="_Toc447907921"/>
+      <w:bookmarkStart w:id="251" w:name="_Toc447914427"/>
       <w:r>
         <w:rPr>
           <w:lang w:val="en-CA" w:eastAsia="ja-JP"/>
@@ -58368,12 +57179,11 @@
           <w:lang w:val="en-CA" w:eastAsia="ja-JP"/>
         </w:rPr>
       </w:pPr>
-      <w:bookmarkStart w:id="252" w:name="_Toc447907922"/>
-      <w:r>
-        <w:rPr>
-          <w:lang w:val="en-CA" w:eastAsia="ja-JP"/>
-        </w:rPr>
-        <w:lastRenderedPageBreak/>
+      <w:bookmarkStart w:id="252" w:name="_Toc447914428"/>
+      <w:r>
+        <w:rPr>
+          <w:lang w:val="en-CA" w:eastAsia="ja-JP"/>
+        </w:rPr>
         <w:t xml:space="preserve">10.3.8 </w:t>
       </w:r>
       <w:r>
@@ -58424,7 +57234,7 @@
           <w:lang w:val="en-CA" w:eastAsia="ja-JP"/>
         </w:rPr>
       </w:pPr>
-      <w:bookmarkStart w:id="253" w:name="_Toc447907923"/>
+      <w:bookmarkStart w:id="253" w:name="_Toc447914429"/>
       <w:r>
         <w:rPr>
           <w:lang w:val="en-CA" w:eastAsia="ja-JP"/>
@@ -58644,7 +57454,7 @@
           <w:lang w:val="en-CA" w:eastAsia="ja-JP"/>
         </w:rPr>
       </w:pPr>
-      <w:bookmarkStart w:id="254" w:name="_Toc447907924"/>
+      <w:bookmarkStart w:id="254" w:name="_Toc447914430"/>
       <w:r>
         <w:rPr>
           <w:lang w:val="en-CA" w:eastAsia="ja-JP"/>
@@ -58696,9 +57506,8 @@
         <w:pStyle w:val="Heading2"/>
         <w:contextualSpacing w:val="0"/>
       </w:pPr>
-      <w:bookmarkStart w:id="255" w:name="_Toc447907925"/>
-      <w:r>
-        <w:lastRenderedPageBreak/>
+      <w:bookmarkStart w:id="255" w:name="_Toc447914431"/>
+      <w:r>
         <w:t>10</w:t>
       </w:r>
       <w:r>
@@ -58803,9 +57612,8 @@
         <w:pStyle w:val="Heading2"/>
         <w:contextualSpacing w:val="0"/>
       </w:pPr>
-      <w:bookmarkStart w:id="256" w:name="_Toc447907926"/>
-      <w:r>
-        <w:lastRenderedPageBreak/>
+      <w:bookmarkStart w:id="256" w:name="_Toc447914432"/>
+      <w:r>
         <w:t>10</w:t>
       </w:r>
       <w:r>
@@ -62107,7 +60915,7 @@
       <w:pPr>
         <w:pStyle w:val="Heading2"/>
       </w:pPr>
-      <w:bookmarkStart w:id="258" w:name="_Toc447907927"/>
+      <w:bookmarkStart w:id="258" w:name="_Toc447914433"/>
       <w:r>
         <w:t>10</w:t>
       </w:r>
@@ -62438,7 +61246,7 @@
       <w:rPr>
         <w:noProof/>
       </w:rPr>
-      <w:t>3</w:t>
+      <w:t>81</w:t>
     </w:r>
     <w:r>
       <w:fldChar w:fldCharType="end"/>
@@ -64990,20 +63798,22 @@
     <w:autoRedefine/>
     <w:uiPriority w:val="39"/>
     <w:unhideWhenUsed/>
-    <w:rsid w:val="002A5248"/>
+    <w:rsid w:val="00DA0F9A"/>
     <w:pPr>
       <w:tabs>
         <w:tab w:val="clear" w:pos="4800"/>
         <w:tab w:val="clear" w:pos="9500"/>
+        <w:tab w:val="right" w:pos="9350"/>
       </w:tabs>
-      <w:spacing w:before="240"/>
+      <w:spacing w:line="276" w:lineRule="auto"/>
     </w:pPr>
     <w:rPr>
-      <w:rFonts w:asciiTheme="minorHAnsi" w:hAnsiTheme="minorHAnsi"/>
       <w:b/>
       <w:bCs/>
+      <w:noProof/>
       <w:sz w:val="20"/>
       <w:szCs w:val="20"/>
+      <w:lang w:val="en-CA" w:eastAsia="ja-JP"/>
     </w:rPr>
   </w:style>
   <w:style w:type="paragraph" w:styleId="TOC3">
@@ -65868,20 +64678,22 @@
     <w:autoRedefine/>
     <w:uiPriority w:val="39"/>
     <w:unhideWhenUsed/>
-    <w:rsid w:val="002A5248"/>
+    <w:rsid w:val="00DA0F9A"/>
     <w:pPr>
       <w:tabs>
         <w:tab w:val="clear" w:pos="4800"/>
         <w:tab w:val="clear" w:pos="9500"/>
+        <w:tab w:val="right" w:pos="9350"/>
       </w:tabs>
-      <w:spacing w:before="240"/>
+      <w:spacing w:line="276" w:lineRule="auto"/>
     </w:pPr>
     <w:rPr>
-      <w:rFonts w:asciiTheme="minorHAnsi" w:hAnsiTheme="minorHAnsi"/>
       <w:b/>
       <w:bCs/>
+      <w:noProof/>
       <w:sz w:val="20"/>
       <w:szCs w:val="20"/>
+      <w:lang w:val="en-CA" w:eastAsia="ja-JP"/>
     </w:rPr>
   </w:style>
   <w:style w:type="paragraph" w:styleId="TOC3">
@@ -66506,7 +65318,7 @@
 </file>
 
 <file path=customXml/itemProps1.xml><?xml version="1.0" encoding="utf-8"?>
-<ds:datastoreItem xmlns:ds="http://schemas.openxmlformats.org/officeDocument/2006/customXml" ds:itemID="{C63508E8-2482-49B3-9283-E32749D4487B}">
+<ds:datastoreItem xmlns:ds="http://schemas.openxmlformats.org/officeDocument/2006/customXml" ds:itemID="{9A9CDCC6-612F-48F5-888E-CF57B73ACB6F}">
   <ds:schemaRefs>
     <ds:schemaRef ds:uri="http://schemas.openxmlformats.org/officeDocument/2006/bibliography"/>
   </ds:schemaRefs>

</xml_diff>

<commit_message>
Updated date on technical report
</commit_message>
<xml_diff>
--- a/Assignment_1_Technical_Report/Assignment 3 Report (FINAL).docx
+++ b/Assignment_1_Technical_Report/Assignment 3 Report (FINAL).docx
@@ -141,7 +141,18 @@
         <w:jc w:val="center"/>
       </w:pPr>
       <w:r>
-        <w:t>March 23rd, 2016</w:t>
+        <w:t>April 8</w:t>
+      </w:r>
+      <w:r>
+        <w:rPr>
+          <w:vertAlign w:val="superscript"/>
+        </w:rPr>
+        <w:t>th</w:t>
+      </w:r>
+      <w:bookmarkStart w:id="1" w:name="_GoBack"/>
+      <w:bookmarkEnd w:id="1"/>
+      <w:r>
+        <w:t>, 2016</w:t>
       </w:r>
     </w:p>
     <w:p>
@@ -278,14 +289,14 @@
         <w:contextualSpacing w:val="0"/>
         <w:jc w:val="both"/>
       </w:pPr>
-      <w:bookmarkStart w:id="1" w:name="h.jo5jtx5ewi3k" w:colFirst="0" w:colLast="0"/>
-      <w:bookmarkStart w:id="2" w:name="_Toc447914327"/>
-      <w:bookmarkEnd w:id="1"/>
+      <w:bookmarkStart w:id="2" w:name="h.jo5jtx5ewi3k" w:colFirst="0" w:colLast="0"/>
+      <w:bookmarkStart w:id="3" w:name="_Toc447914327"/>
+      <w:bookmarkEnd w:id="2"/>
       <w:r>
         <w:lastRenderedPageBreak/>
         <w:t>Table of Contents</w:t>
       </w:r>
-      <w:bookmarkEnd w:id="2"/>
+      <w:bookmarkEnd w:id="3"/>
     </w:p>
     <w:p>
       <w:pPr>
@@ -3148,8 +3159,6 @@
       <w:r>
         <w:t>P</w:t>
       </w:r>
-      <w:bookmarkStart w:id="3" w:name="_GoBack"/>
-      <w:bookmarkEnd w:id="3"/>
       <w:r>
         <w:t>ath</w:t>
       </w:r>
@@ -61324,7 +61333,7 @@
       <w:rPr>
         <w:noProof/>
       </w:rPr>
-      <w:t>1</w:t>
+      <w:t>91</w:t>
     </w:r>
     <w:r>
       <w:fldChar w:fldCharType="end"/>
@@ -65396,7 +65405,7 @@
 </file>
 
 <file path=customXml/itemProps1.xml><?xml version="1.0" encoding="utf-8"?>
-<ds:datastoreItem xmlns:ds="http://schemas.openxmlformats.org/officeDocument/2006/customXml" ds:itemID="{E3888B05-E8FD-4049-A25B-5852ED47A125}">
+<ds:datastoreItem xmlns:ds="http://schemas.openxmlformats.org/officeDocument/2006/customXml" ds:itemID="{DF241939-D0C5-4984-A8EC-FB7E4417F633}">
   <ds:schemaRefs>
     <ds:schemaRef ds:uri="http://schemas.openxmlformats.org/officeDocument/2006/bibliography"/>
   </ds:schemaRefs>

</xml_diff>